<commit_message>
Add docx and pdf memory of practice
</commit_message>
<xml_diff>
--- a/practica1-disp.docx
+++ b/practica1-disp.docx
@@ -2,202 +2,227 @@
 <file path=word/document.xml><?xml version="1.0" encoding="utf-8"?>
 <w:document xmlns:wpc="http://schemas.microsoft.com/office/word/2010/wordprocessingCanvas" xmlns:mc="http://schemas.openxmlformats.org/markup-compatibility/2006" xmlns:o="urn:schemas-microsoft-com:office:office" xmlns:r="http://schemas.openxmlformats.org/officeDocument/2006/relationships" xmlns:m="http://schemas.openxmlformats.org/officeDocument/2006/math" xmlns:v="urn:schemas-microsoft-com:vml" xmlns:wp14="http://schemas.microsoft.com/office/word/2010/wordprocessingDrawing" xmlns:wp="http://schemas.openxmlformats.org/drawingml/2006/wordprocessingDrawing" xmlns:w10="urn:schemas-microsoft-com:office:word" xmlns:w="http://schemas.openxmlformats.org/wordprocessingml/2006/main" xmlns:w14="http://schemas.microsoft.com/office/word/2010/wordml" xmlns:wpg="http://schemas.microsoft.com/office/word/2010/wordprocessingGroup" xmlns:wpi="http://schemas.microsoft.com/office/word/2010/wordprocessingInk" xmlns:wne="http://schemas.microsoft.com/office/word/2006/wordml" xmlns:wps="http://schemas.microsoft.com/office/word/2010/wordprocessingShape" mc:Ignorable="w14 wp14">
   <w:body>
-    <w:sdt>
-      <w:sdtPr>
-        <w:rPr>
-          <w:rFonts w:asciiTheme="majorHAnsi" w:eastAsiaTheme="majorEastAsia" w:hAnsiTheme="majorHAnsi" w:cstheme="majorBidi"/>
-          <w:caps/>
-          <w:sz w:val="24"/>
-          <w:lang w:eastAsia="en-US"/>
-        </w:rPr>
-        <w:id w:val="89969102"/>
-        <w:docPartObj>
-          <w:docPartGallery w:val="Cover Pages"/>
-          <w:docPartUnique/>
-        </w:docPartObj>
-      </w:sdtPr>
-      <w:sdtEndPr>
-        <w:rPr>
-          <w:rFonts w:asciiTheme="minorHAnsi" w:eastAsiaTheme="minorHAnsi" w:hAnsiTheme="minorHAnsi" w:cstheme="minorBidi"/>
-          <w:b/>
-          <w:caps w:val="0"/>
-          <w:u w:val="single"/>
-        </w:rPr>
-      </w:sdtEndPr>
-      <w:sdtContent>
-        <w:tbl>
-          <w:tblPr>
-            <w:tblW w:w="5000" w:type="pct"/>
-            <w:jc w:val="center"/>
-            <w:tblLook w:val="04A0" w:firstRow="1" w:lastRow="0" w:firstColumn="1" w:lastColumn="0" w:noHBand="0" w:noVBand="1"/>
-          </w:tblPr>
-          <w:tblGrid>
-            <w:gridCol w:w="8720"/>
-          </w:tblGrid>
-          <w:tr>
-            <w:trPr>
-              <w:trHeight w:val="2880"/>
+    <w:tbl>
+      <w:tblPr>
+        <w:tblW w:w="5000" w:type="pct"/>
+        <w:jc w:val="center"/>
+        <w:tblLook w:val="04A0" w:firstRow="1" w:lastRow="0" w:firstColumn="1" w:lastColumn="0" w:noHBand="0" w:noVBand="1"/>
+      </w:tblPr>
+      <w:tblGrid>
+        <w:gridCol w:w="8720"/>
+      </w:tblGrid>
+      <w:tr>
+        <w:trPr>
+          <w:trHeight w:val="2880"/>
+          <w:jc w:val="center"/>
+        </w:trPr>
+        <w:tc>
+          <w:tcPr>
+            <w:tcW w:w="5000" w:type="pct"/>
+          </w:tcPr>
+          <w:p>
+            <w:pPr>
+              <w:pStyle w:val="Sinespaciado"/>
               <w:jc w:val="center"/>
-            </w:trPr>
-            <w:sdt>
-              <w:sdtPr>
-                <w:rPr>
-                  <w:rFonts w:asciiTheme="majorHAnsi" w:eastAsiaTheme="majorEastAsia" w:hAnsiTheme="majorHAnsi" w:cstheme="majorBidi"/>
-                  <w:caps/>
-                  <w:sz w:val="24"/>
-                  <w:lang w:eastAsia="en-US"/>
-                </w:rPr>
-                <w:alias w:val="Compañía"/>
-                <w:id w:val="15524243"/>
-                <w:placeholder>
-                  <w:docPart w:val="EFC5BD528BD0467F9A6C3AEACB9428F3"/>
-                </w:placeholder>
-                <w:dataBinding w:prefixMappings="xmlns:ns0='http://schemas.openxmlformats.org/officeDocument/2006/extended-properties'" w:xpath="/ns0:Properties[1]/ns0:Company[1]" w:storeItemID="{6668398D-A668-4E3E-A5EB-62B293D839F1}"/>
-                <w:text/>
-              </w:sdtPr>
-              <w:sdtEndPr>
-                <w:rPr>
-                  <w:sz w:val="22"/>
-                  <w:lang w:eastAsia="es-ES_tradnl"/>
-                </w:rPr>
-              </w:sdtEndPr>
-              <w:sdtContent>
-                <w:tc>
-                  <w:tcPr>
-                    <w:tcW w:w="5000" w:type="pct"/>
-                  </w:tcPr>
-                  <w:p>
-                    <w:pPr>
-                      <w:pStyle w:val="Sinespaciado"/>
-                      <w:jc w:val="center"/>
-                      <w:rPr>
-                        <w:rFonts w:asciiTheme="majorHAnsi" w:eastAsiaTheme="majorEastAsia" w:hAnsiTheme="majorHAnsi" w:cstheme="majorBidi"/>
-                        <w:caps/>
-                      </w:rPr>
-                    </w:pPr>
-                    <w:r>
-                      <w:rPr>
-                        <w:rFonts w:asciiTheme="majorHAnsi" w:eastAsiaTheme="majorEastAsia" w:hAnsiTheme="majorHAnsi" w:cstheme="majorBidi"/>
-                        <w:caps/>
-                      </w:rPr>
-                      <w:t>URJC</w:t>
-                    </w:r>
-                  </w:p>
-                </w:tc>
-              </w:sdtContent>
-            </w:sdt>
-          </w:tr>
-          <w:tr>
-            <w:trPr>
-              <w:trHeight w:val="1440"/>
+              <w:rPr>
+                <w:rFonts w:asciiTheme="majorHAnsi" w:eastAsiaTheme="majorEastAsia" w:hAnsiTheme="majorHAnsi" w:cstheme="majorBidi"/>
+                <w:caps/>
+              </w:rPr>
+            </w:pPr>
+            <w:r>
+              <w:rPr>
+                <w:rFonts w:asciiTheme="majorHAnsi" w:eastAsiaTheme="majorEastAsia" w:hAnsiTheme="majorHAnsi" w:cstheme="majorBidi"/>
+                <w:caps/>
+                <w:noProof/>
+                <w:sz w:val="24"/>
+              </w:rPr>
+              <w:drawing>
+                <wp:inline distT="0" distB="0" distL="0" distR="0">
+                  <wp:extent cx="5400040" cy="1410970"/>
+                  <wp:effectExtent l="0" t="0" r="0" b="0"/>
+                  <wp:docPr id="18" name="0 Imagen"/>
+                  <wp:cNvGraphicFramePr>
+                    <a:graphicFrameLocks xmlns:a="http://schemas.openxmlformats.org/drawingml/2006/main" noChangeAspect="1"/>
+                  </wp:cNvGraphicFramePr>
+                  <a:graphic xmlns:a="http://schemas.openxmlformats.org/drawingml/2006/main">
+                    <a:graphicData uri="http://schemas.openxmlformats.org/drawingml/2006/picture">
+                      <pic:pic xmlns:pic="http://schemas.openxmlformats.org/drawingml/2006/picture">
+                        <pic:nvPicPr>
+                          <pic:cNvPr id="0" name="rotulo.png"/>
+                          <pic:cNvPicPr/>
+                        </pic:nvPicPr>
+                        <pic:blipFill>
+                          <a:blip r:embed="rId6">
+                            <a:extLst>
+                              <a:ext uri="{28A0092B-C50C-407E-A947-70E740481C1C}">
+                                <a14:useLocalDpi xmlns:a14="http://schemas.microsoft.com/office/drawing/2010/main" val="0"/>
+                              </a:ext>
+                            </a:extLst>
+                          </a:blip>
+                          <a:stretch>
+                            <a:fillRect/>
+                          </a:stretch>
+                        </pic:blipFill>
+                        <pic:spPr>
+                          <a:xfrm>
+                            <a:off x="0" y="0"/>
+                            <a:ext cx="5400040" cy="1410970"/>
+                          </a:xfrm>
+                          <a:prstGeom prst="rect">
+                            <a:avLst/>
+                          </a:prstGeom>
+                        </pic:spPr>
+                      </pic:pic>
+                    </a:graphicData>
+                  </a:graphic>
+                </wp:inline>
+              </w:drawing>
+            </w:r>
+          </w:p>
+        </w:tc>
+      </w:tr>
+      <w:tr>
+        <w:trPr>
+          <w:trHeight w:val="1440"/>
+          <w:jc w:val="center"/>
+        </w:trPr>
+        <w:sdt>
+          <w:sdtPr>
+            <w:rPr>
+              <w:rFonts w:asciiTheme="majorHAnsi" w:eastAsiaTheme="majorEastAsia" w:hAnsiTheme="majorHAnsi" w:cstheme="majorBidi"/>
+              <w:sz w:val="80"/>
+              <w:szCs w:val="80"/>
+            </w:rPr>
+            <w:alias w:val="Título"/>
+            <w:id w:val="15524250"/>
+            <w:placeholder>
+              <w:docPart w:val="93297B000AE543958535D8DAD549B486"/>
+            </w:placeholder>
+            <w:dataBinding w:prefixMappings="xmlns:ns0='http://schemas.openxmlformats.org/package/2006/metadata/core-properties' xmlns:ns1='http://purl.org/dc/elements/1.1/'" w:xpath="/ns0:coreProperties[1]/ns1:title[1]" w:storeItemID="{6C3C8BC8-F283-45AE-878A-BAB7291924A1}"/>
+            <w:text/>
+          </w:sdtPr>
+          <w:sdtEndPr/>
+          <w:sdtContent>
+            <w:tc>
+              <w:tcPr>
+                <w:tcW w:w="5000" w:type="pct"/>
+                <w:tcBorders>
+                  <w:bottom w:val="single" w:sz="4" w:space="0" w:color="4F81BD" w:themeColor="accent1"/>
+                </w:tcBorders>
+                <w:vAlign w:val="center"/>
+              </w:tcPr>
+              <w:p>
+                <w:pPr>
+                  <w:pStyle w:val="Sinespaciado"/>
+                  <w:jc w:val="center"/>
+                  <w:rPr>
+                    <w:rFonts w:asciiTheme="majorHAnsi" w:eastAsiaTheme="majorEastAsia" w:hAnsiTheme="majorHAnsi" w:cstheme="majorBidi"/>
+                    <w:sz w:val="80"/>
+                    <w:szCs w:val="80"/>
+                  </w:rPr>
+                </w:pPr>
+                <w:r>
+                  <w:rPr>
+                    <w:rFonts w:asciiTheme="majorHAnsi" w:eastAsiaTheme="majorEastAsia" w:hAnsiTheme="majorHAnsi" w:cstheme="majorBidi"/>
+                    <w:sz w:val="80"/>
+                    <w:szCs w:val="80"/>
+                  </w:rPr>
+                  <w:t>Práctica 1</w:t>
+                </w:r>
+              </w:p>
+            </w:tc>
+          </w:sdtContent>
+        </w:sdt>
+      </w:tr>
+      <w:tr>
+        <w:trPr>
+          <w:trHeight w:val="720"/>
+          <w:jc w:val="center"/>
+        </w:trPr>
+        <w:sdt>
+          <w:sdtPr>
+            <w:rPr>
+              <w:rFonts w:asciiTheme="majorHAnsi" w:eastAsiaTheme="majorEastAsia" w:hAnsiTheme="majorHAnsi" w:cstheme="majorBidi"/>
+              <w:sz w:val="44"/>
+              <w:szCs w:val="44"/>
+            </w:rPr>
+            <w:alias w:val="Subtítulo"/>
+            <w:id w:val="15524255"/>
+            <w:placeholder>
+              <w:docPart w:val="1627289B60094721BB6752420C9BD177"/>
+            </w:placeholder>
+            <w:dataBinding w:prefixMappings="xmlns:ns0='http://schemas.openxmlformats.org/package/2006/metadata/core-properties' xmlns:ns1='http://purl.org/dc/elements/1.1/'" w:xpath="/ns0:coreProperties[1]/ns1:subject[1]" w:storeItemID="{6C3C8BC8-F283-45AE-878A-BAB7291924A1}"/>
+            <w:text/>
+          </w:sdtPr>
+          <w:sdtEndPr/>
+          <w:sdtContent>
+            <w:tc>
+              <w:tcPr>
+                <w:tcW w:w="5000" w:type="pct"/>
+                <w:tcBorders>
+                  <w:top w:val="single" w:sz="4" w:space="0" w:color="4F81BD" w:themeColor="accent1"/>
+                </w:tcBorders>
+                <w:vAlign w:val="center"/>
+              </w:tcPr>
+              <w:p>
+                <w:pPr>
+                  <w:pStyle w:val="Sinespaciado"/>
+                  <w:jc w:val="center"/>
+                  <w:rPr>
+                    <w:rFonts w:asciiTheme="majorHAnsi" w:eastAsiaTheme="majorEastAsia" w:hAnsiTheme="majorHAnsi" w:cstheme="majorBidi"/>
+                    <w:sz w:val="44"/>
+                    <w:szCs w:val="44"/>
+                  </w:rPr>
+                </w:pPr>
+                <w:r>
+                  <w:rPr>
+                    <w:rFonts w:asciiTheme="majorHAnsi" w:eastAsiaTheme="majorEastAsia" w:hAnsiTheme="majorHAnsi" w:cstheme="majorBidi"/>
+                    <w:sz w:val="44"/>
+                    <w:szCs w:val="44"/>
+                  </w:rPr>
+                  <w:t>Dispositivos</w:t>
+                </w:r>
+              </w:p>
+            </w:tc>
+          </w:sdtContent>
+        </w:sdt>
+      </w:tr>
+      <w:tr>
+        <w:trPr>
+          <w:trHeight w:val="360"/>
+          <w:jc w:val="center"/>
+        </w:trPr>
+        <w:tc>
+          <w:tcPr>
+            <w:tcW w:w="5000" w:type="pct"/>
+            <w:vAlign w:val="center"/>
+          </w:tcPr>
+          <w:p>
+            <w:pPr>
+              <w:pStyle w:val="Sinespaciado"/>
               <w:jc w:val="center"/>
-            </w:trPr>
-            <w:sdt>
-              <w:sdtPr>
-                <w:rPr>
-                  <w:rFonts w:asciiTheme="majorHAnsi" w:eastAsiaTheme="majorEastAsia" w:hAnsiTheme="majorHAnsi" w:cstheme="majorBidi"/>
-                  <w:sz w:val="80"/>
-                  <w:szCs w:val="80"/>
-                </w:rPr>
-                <w:alias w:val="Título"/>
-                <w:id w:val="15524250"/>
-                <w:placeholder>
-                  <w:docPart w:val="93297B000AE543958535D8DAD549B486"/>
-                </w:placeholder>
-                <w:dataBinding w:prefixMappings="xmlns:ns0='http://schemas.openxmlformats.org/package/2006/metadata/core-properties' xmlns:ns1='http://purl.org/dc/elements/1.1/'" w:xpath="/ns0:coreProperties[1]/ns1:title[1]" w:storeItemID="{6C3C8BC8-F283-45AE-878A-BAB7291924A1}"/>
-                <w:text/>
-              </w:sdtPr>
-              <w:sdtEndPr/>
-              <w:sdtContent>
-                <w:tc>
-                  <w:tcPr>
-                    <w:tcW w:w="5000" w:type="pct"/>
-                    <w:tcBorders>
-                      <w:bottom w:val="single" w:sz="4" w:space="0" w:color="4F81BD" w:themeColor="accent1"/>
-                    </w:tcBorders>
-                    <w:vAlign w:val="center"/>
-                  </w:tcPr>
-                  <w:p>
-                    <w:pPr>
-                      <w:pStyle w:val="Sinespaciado"/>
-                      <w:jc w:val="center"/>
-                      <w:rPr>
-                        <w:rFonts w:asciiTheme="majorHAnsi" w:eastAsiaTheme="majorEastAsia" w:hAnsiTheme="majorHAnsi" w:cstheme="majorBidi"/>
-                        <w:sz w:val="80"/>
-                        <w:szCs w:val="80"/>
-                      </w:rPr>
-                    </w:pPr>
-                    <w:r>
-                      <w:rPr>
-                        <w:rFonts w:asciiTheme="majorHAnsi" w:eastAsiaTheme="majorEastAsia" w:hAnsiTheme="majorHAnsi" w:cstheme="majorBidi"/>
-                        <w:sz w:val="80"/>
-                        <w:szCs w:val="80"/>
-                      </w:rPr>
-                      <w:t>Práctica 1</w:t>
-                    </w:r>
-                  </w:p>
-                </w:tc>
-              </w:sdtContent>
-            </w:sdt>
-          </w:tr>
-          <w:tr>
-            <w:trPr>
-              <w:trHeight w:val="720"/>
-              <w:jc w:val="center"/>
-            </w:trPr>
-            <w:sdt>
-              <w:sdtPr>
-                <w:rPr>
-                  <w:rFonts w:asciiTheme="majorHAnsi" w:eastAsiaTheme="majorEastAsia" w:hAnsiTheme="majorHAnsi" w:cstheme="majorBidi"/>
-                  <w:sz w:val="44"/>
-                  <w:szCs w:val="44"/>
-                </w:rPr>
-                <w:alias w:val="Subtítulo"/>
-                <w:id w:val="15524255"/>
-                <w:placeholder>
-                  <w:docPart w:val="1627289B60094721BB6752420C9BD177"/>
-                </w:placeholder>
-                <w:dataBinding w:prefixMappings="xmlns:ns0='http://schemas.openxmlformats.org/package/2006/metadata/core-properties' xmlns:ns1='http://purl.org/dc/elements/1.1/'" w:xpath="/ns0:coreProperties[1]/ns1:subject[1]" w:storeItemID="{6C3C8BC8-F283-45AE-878A-BAB7291924A1}"/>
-                <w:text/>
-              </w:sdtPr>
-              <w:sdtEndPr/>
-              <w:sdtContent>
-                <w:tc>
-                  <w:tcPr>
-                    <w:tcW w:w="5000" w:type="pct"/>
-                    <w:tcBorders>
-                      <w:top w:val="single" w:sz="4" w:space="0" w:color="4F81BD" w:themeColor="accent1"/>
-                    </w:tcBorders>
-                    <w:vAlign w:val="center"/>
-                  </w:tcPr>
-                  <w:p>
-                    <w:pPr>
-                      <w:pStyle w:val="Sinespaciado"/>
-                      <w:jc w:val="center"/>
-                      <w:rPr>
-                        <w:rFonts w:asciiTheme="majorHAnsi" w:eastAsiaTheme="majorEastAsia" w:hAnsiTheme="majorHAnsi" w:cstheme="majorBidi"/>
-                        <w:sz w:val="44"/>
-                        <w:szCs w:val="44"/>
-                      </w:rPr>
-                    </w:pPr>
-                    <w:r>
-                      <w:rPr>
-                        <w:rFonts w:asciiTheme="majorHAnsi" w:eastAsiaTheme="majorEastAsia" w:hAnsiTheme="majorHAnsi" w:cstheme="majorBidi"/>
-                        <w:sz w:val="44"/>
-                        <w:szCs w:val="44"/>
-                      </w:rPr>
-                      <w:t>Dispositivos</w:t>
-                    </w:r>
-                  </w:p>
-                </w:tc>
-              </w:sdtContent>
-            </w:sdt>
-          </w:tr>
-          <w:tr>
-            <w:trPr>
-              <w:trHeight w:val="360"/>
-              <w:jc w:val="center"/>
-            </w:trPr>
+            </w:pPr>
+          </w:p>
+        </w:tc>
+      </w:tr>
+      <w:tr>
+        <w:trPr>
+          <w:trHeight w:val="360"/>
+          <w:jc w:val="center"/>
+        </w:trPr>
+        <w:sdt>
+          <w:sdtPr>
+            <w:rPr>
+              <w:b/>
+              <w:bCs/>
+            </w:rPr>
+            <w:alias w:val="Autor"/>
+            <w:id w:val="15524260"/>
+            <w:dataBinding w:prefixMappings="xmlns:ns0='http://schemas.openxmlformats.org/package/2006/metadata/core-properties' xmlns:ns1='http://purl.org/dc/elements/1.1/'" w:xpath="/ns0:coreProperties[1]/ns1:creator[1]" w:storeItemID="{6C3C8BC8-F283-45AE-878A-BAB7291924A1}"/>
+            <w:text/>
+          </w:sdtPr>
+          <w:sdtEndPr/>
+          <w:sdtContent>
             <w:tc>
               <w:tcPr>
                 <w:tcW w:w="5000" w:type="pct"/>
@@ -207,152 +232,114 @@
                 <w:pPr>
                   <w:pStyle w:val="Sinespaciado"/>
                   <w:jc w:val="center"/>
+                  <w:rPr>
+                    <w:b/>
+                    <w:bCs/>
+                  </w:rPr>
                 </w:pPr>
+                <w:r>
+                  <w:rPr>
+                    <w:b/>
+                    <w:bCs/>
+                  </w:rPr>
+                  <w:t>Iván Moreno Martín</w:t>
+                </w:r>
               </w:p>
             </w:tc>
-          </w:tr>
-          <w:tr>
-            <w:trPr>
-              <w:trHeight w:val="360"/>
-              <w:jc w:val="center"/>
-            </w:trPr>
-            <w:sdt>
-              <w:sdtPr>
-                <w:rPr>
-                  <w:b/>
-                  <w:bCs/>
-                </w:rPr>
-                <w:alias w:val="Autor"/>
-                <w:id w:val="15524260"/>
-                <w:placeholder>
-                  <w:docPart w:val="37E2D1774D43430DA21D84FD32D50E3F"/>
-                </w:placeholder>
-                <w:dataBinding w:prefixMappings="xmlns:ns0='http://schemas.openxmlformats.org/package/2006/metadata/core-properties' xmlns:ns1='http://purl.org/dc/elements/1.1/'" w:xpath="/ns0:coreProperties[1]/ns1:creator[1]" w:storeItemID="{6C3C8BC8-F283-45AE-878A-BAB7291924A1}"/>
-                <w:text/>
-              </w:sdtPr>
-              <w:sdtEndPr/>
-              <w:sdtContent>
-                <w:tc>
-                  <w:tcPr>
-                    <w:tcW w:w="5000" w:type="pct"/>
-                    <w:vAlign w:val="center"/>
-                  </w:tcPr>
-                  <w:p>
-                    <w:pPr>
-                      <w:pStyle w:val="Sinespaciado"/>
-                      <w:jc w:val="center"/>
-                      <w:rPr>
-                        <w:b/>
-                        <w:bCs/>
-                      </w:rPr>
-                    </w:pPr>
-                    <w:r>
-                      <w:rPr>
-                        <w:b/>
-                        <w:bCs/>
-                      </w:rPr>
-                      <w:t>Iván Moreno Martín</w:t>
-                    </w:r>
-                  </w:p>
-                </w:tc>
-              </w:sdtContent>
-            </w:sdt>
-          </w:tr>
-          <w:tr>
-            <w:trPr>
-              <w:trHeight w:val="360"/>
-              <w:jc w:val="center"/>
-            </w:trPr>
-            <w:sdt>
-              <w:sdtPr>
-                <w:rPr>
-                  <w:b/>
-                  <w:bCs/>
-                </w:rPr>
-                <w:alias w:val="Fecha"/>
-                <w:id w:val="516659546"/>
-                <w:placeholder>
-                  <w:docPart w:val="BF3B0E921BF4404188C50AEE1408C495"/>
-                </w:placeholder>
-                <w:dataBinding w:prefixMappings="xmlns:ns0='http://schemas.microsoft.com/office/2006/coverPageProps'" w:xpath="/ns0:CoverPageProperties[1]/ns0:PublishDate[1]" w:storeItemID="{55AF091B-3C7A-41E3-B477-F2FDAA23CFDA}"/>
-                <w:date>
-                  <w:dateFormat w:val="dd/MM/yyyy"/>
-                  <w:lid w:val="es-ES"/>
-                  <w:storeMappedDataAs w:val="dateTime"/>
-                  <w:calendar w:val="gregorian"/>
-                </w:date>
-              </w:sdtPr>
-              <w:sdtEndPr/>
-              <w:sdtContent>
-                <w:tc>
-                  <w:tcPr>
-                    <w:tcW w:w="5000" w:type="pct"/>
-                    <w:vAlign w:val="center"/>
-                  </w:tcPr>
-                  <w:p>
-                    <w:pPr>
-                      <w:pStyle w:val="Sinespaciado"/>
-                      <w:jc w:val="center"/>
-                      <w:rPr>
-                        <w:b/>
-                        <w:bCs/>
-                      </w:rPr>
-                    </w:pPr>
-                    <w:r>
-                      <w:rPr>
-                        <w:b/>
-                        <w:bCs/>
-                      </w:rPr>
-                      <w:t>GITT</w:t>
-                    </w:r>
-                  </w:p>
-                </w:tc>
-              </w:sdtContent>
-            </w:sdt>
-          </w:tr>
-        </w:tbl>
-        <w:p/>
-        <w:p/>
-        <w:tbl>
-          <w:tblPr>
-            <w:tblpPr w:leftFromText="187" w:rightFromText="187" w:horzAnchor="margin" w:tblpXSpec="center" w:tblpYSpec="bottom"/>
-            <w:tblW w:w="5000" w:type="pct"/>
-            <w:tblLook w:val="04A0" w:firstRow="1" w:lastRow="0" w:firstColumn="1" w:lastColumn="0" w:noHBand="0" w:noVBand="1"/>
-          </w:tblPr>
-          <w:tblGrid>
-            <w:gridCol w:w="8720"/>
-          </w:tblGrid>
-          <w:tr>
+          </w:sdtContent>
+        </w:sdt>
+      </w:tr>
+      <w:tr>
+        <w:trPr>
+          <w:trHeight w:val="360"/>
+          <w:jc w:val="center"/>
+        </w:trPr>
+        <w:sdt>
+          <w:sdtPr>
+            <w:rPr>
+              <w:b/>
+              <w:bCs/>
+            </w:rPr>
+            <w:alias w:val="Fecha"/>
+            <w:id w:val="516659546"/>
+            <w:dataBinding w:prefixMappings="xmlns:ns0='http://schemas.microsoft.com/office/2006/coverPageProps'" w:xpath="/ns0:CoverPageProperties[1]/ns0:PublishDate[1]" w:storeItemID="{55AF091B-3C7A-41E3-B477-F2FDAA23CFDA}"/>
+            <w:date>
+              <w:dateFormat w:val="dd/MM/yyyy"/>
+              <w:lid w:val="es-ES"/>
+              <w:storeMappedDataAs w:val="dateTime"/>
+              <w:calendar w:val="gregorian"/>
+            </w:date>
+          </w:sdtPr>
+          <w:sdtEndPr/>
+          <w:sdtContent>
             <w:tc>
               <w:tcPr>
                 <w:tcW w:w="5000" w:type="pct"/>
+                <w:vAlign w:val="center"/>
               </w:tcPr>
               <w:p>
                 <w:pPr>
                   <w:pStyle w:val="Sinespaciado"/>
+                  <w:jc w:val="center"/>
+                  <w:rPr>
+                    <w:b/>
+                    <w:bCs/>
+                  </w:rPr>
                 </w:pPr>
+                <w:r>
+                  <w:rPr>
+                    <w:b/>
+                    <w:bCs/>
+                    <w:lang w:val="es-ES"/>
+                  </w:rPr>
+                  <w:t>GITT</w:t>
+                </w:r>
               </w:p>
             </w:tc>
-          </w:tr>
-        </w:tbl>
-        <w:p/>
-        <w:p>
-          <w:pPr>
-            <w:rPr>
-              <w:b/>
-              <w:u w:val="single"/>
-            </w:rPr>
-          </w:pPr>
-          <w:r>
-            <w:rPr>
-              <w:b/>
-              <w:u w:val="single"/>
-            </w:rPr>
-            <w:br w:type="page"/>
-          </w:r>
-        </w:p>
-      </w:sdtContent>
-    </w:sdt>
+          </w:sdtContent>
+        </w:sdt>
+      </w:tr>
+    </w:tbl>
+    <w:p/>
+    <w:p/>
+    <w:tbl>
+      <w:tblPr>
+        <w:tblpPr w:leftFromText="187" w:rightFromText="187" w:horzAnchor="margin" w:tblpXSpec="center" w:tblpYSpec="bottom"/>
+        <w:tblW w:w="5000" w:type="pct"/>
+        <w:tblLook w:val="04A0" w:firstRow="1" w:lastRow="0" w:firstColumn="1" w:lastColumn="0" w:noHBand="0" w:noVBand="1"/>
+      </w:tblPr>
+      <w:tblGrid>
+        <w:gridCol w:w="8720"/>
+      </w:tblGrid>
+      <w:tr>
+        <w:tc>
+          <w:tcPr>
+            <w:tcW w:w="5000" w:type="pct"/>
+          </w:tcPr>
+          <w:p>
+            <w:pPr>
+              <w:pStyle w:val="Sinespaciado"/>
+            </w:pPr>
+          </w:p>
+        </w:tc>
+      </w:tr>
+    </w:tbl>
+    <w:p/>
+    <w:p>
+      <w:pPr>
+        <w:rPr>
+          <w:b/>
+          <w:u w:val="single"/>
+        </w:rPr>
+      </w:pPr>
+      <w:r>
+        <w:rPr>
+          <w:b/>
+          <w:u w:val="single"/>
+        </w:rPr>
+        <w:br w:type="page"/>
+      </w:r>
+    </w:p>
     <w:p>
       <w:pPr>
         <w:rPr>
@@ -369,7 +356,6 @@
           <w:szCs w:val="36"/>
           <w:u w:val="single"/>
         </w:rPr>
-        <w:lastRenderedPageBreak/>
         <w:t>1. Funcionamiento</w:t>
       </w:r>
       <w:r>
@@ -398,10 +384,21 @@
       </w:r>
     </w:p>
     <w:p>
-      <w:r>
+      <w:pPr>
+        <w:rPr>
+          <w:b/>
+        </w:rPr>
+      </w:pPr>
+      <w:r>
+        <w:rPr>
+          <w:b/>
+        </w:rPr>
         <w:t xml:space="preserve">1.1 </w:t>
       </w:r>
       <w:r>
+        <w:rPr>
+          <w:b/>
+        </w:rPr>
         <w:t>.1</w:t>
       </w:r>
     </w:p>
@@ -434,13 +431,27 @@
       </w:r>
     </w:p>
     <w:p>
-      <w:r>
+      <w:pPr>
+        <w:rPr>
+          <w:b/>
+        </w:rPr>
+      </w:pPr>
+      <w:r>
+        <w:rPr>
+          <w:b/>
+        </w:rPr>
         <w:t>1.</w:t>
       </w:r>
       <w:r>
+        <w:rPr>
+          <w:b/>
+        </w:rPr>
         <w:t>1.</w:t>
       </w:r>
       <w:r>
+        <w:rPr>
+          <w:b/>
+        </w:rPr>
         <w:t>2</w:t>
       </w:r>
     </w:p>
@@ -537,7 +548,7 @@
                     <pic:cNvPicPr/>
                   </pic:nvPicPr>
                   <pic:blipFill>
-                    <a:blip r:embed="rId6">
+                    <a:blip r:embed="rId7">
                       <a:extLst>
                         <a:ext uri="{28A0092B-C50C-407E-A947-70E740481C1C}">
                           <a14:useLocalDpi xmlns:a14="http://schemas.microsoft.com/office/drawing/2010/main" val="0"/>
@@ -569,16 +580,33 @@
     <w:p/>
     <w:p/>
     <w:p>
-      <w:r>
+      <w:pPr>
+        <w:rPr>
+          <w:b/>
+        </w:rPr>
+      </w:pPr>
+      <w:r>
+        <w:rPr>
+          <w:b/>
+        </w:rPr>
         <w:t>1.</w:t>
       </w:r>
       <w:r>
+        <w:rPr>
+          <w:b/>
+        </w:rPr>
         <w:t>1.</w:t>
       </w:r>
       <w:r>
+        <w:rPr>
+          <w:b/>
+        </w:rPr>
         <w:t>3</w:t>
       </w:r>
       <w:r>
+        <w:rPr>
+          <w:b/>
+        </w:rPr>
         <w:t xml:space="preserve"> </w:t>
       </w:r>
     </w:p>
@@ -648,7 +676,7 @@
                     <pic:cNvPicPr/>
                   </pic:nvPicPr>
                   <pic:blipFill>
-                    <a:blip r:embed="rId7">
+                    <a:blip r:embed="rId8">
                       <a:extLst>
                         <a:ext uri="{28A0092B-C50C-407E-A947-70E740481C1C}">
                           <a14:useLocalDpi xmlns:a14="http://schemas.microsoft.com/office/drawing/2010/main" val="0"/>
@@ -703,7 +731,15 @@
       </w:r>
     </w:p>
     <w:p>
-      <w:r>
+      <w:pPr>
+        <w:rPr>
+          <w:b/>
+        </w:rPr>
+      </w:pPr>
+      <w:r>
+        <w:rPr>
+          <w:b/>
+        </w:rPr>
         <w:t>1.2.2</w:t>
       </w:r>
     </w:p>
@@ -841,7 +877,7 @@
                     <pic:cNvPicPr/>
                   </pic:nvPicPr>
                   <pic:blipFill>
-                    <a:blip r:embed="rId8">
+                    <a:blip r:embed="rId9">
                       <a:extLst>
                         <a:ext uri="{28A0092B-C50C-407E-A947-70E740481C1C}">
                           <a14:useLocalDpi xmlns:a14="http://schemas.microsoft.com/office/drawing/2010/main" val="0"/>
@@ -869,7 +905,15 @@
       </w:r>
     </w:p>
     <w:p>
-      <w:r>
+      <w:pPr>
+        <w:rPr>
+          <w:b/>
+        </w:rPr>
+      </w:pPr>
+      <w:r>
+        <w:rPr>
+          <w:b/>
+        </w:rPr>
         <w:t>1.2.3</w:t>
       </w:r>
     </w:p>
@@ -927,7 +971,7 @@
                     <pic:cNvPicPr/>
                   </pic:nvPicPr>
                   <pic:blipFill>
-                    <a:blip r:embed="rId9">
+                    <a:blip r:embed="rId10">
                       <a:extLst>
                         <a:ext uri="{28A0092B-C50C-407E-A947-70E740481C1C}">
                           <a14:useLocalDpi xmlns:a14="http://schemas.microsoft.com/office/drawing/2010/main" val="0"/>
@@ -955,8 +999,15 @@
       </w:r>
     </w:p>
     <w:p>
-      <w:r>
-        <w:lastRenderedPageBreak/>
+      <w:pPr>
+        <w:rPr>
+          <w:b/>
+        </w:rPr>
+      </w:pPr>
+      <w:r>
+        <w:rPr>
+          <w:b/>
+        </w:rPr>
         <w:t>1.2.4</w:t>
       </w:r>
     </w:p>
@@ -966,7 +1017,15 @@
       </w:r>
     </w:p>
     <w:p>
-      <w:r>
+      <w:pPr>
+        <w:rPr>
+          <w:b/>
+        </w:rPr>
+      </w:pPr>
+      <w:r>
+        <w:rPr>
+          <w:b/>
+        </w:rPr>
         <w:t>1.2.5</w:t>
       </w:r>
     </w:p>
@@ -1001,7 +1060,15 @@
       </w:r>
     </w:p>
     <w:p>
-      <w:r>
+      <w:pPr>
+        <w:rPr>
+          <w:b/>
+        </w:rPr>
+      </w:pPr>
+      <w:r>
+        <w:rPr>
+          <w:b/>
+        </w:rPr>
         <w:t>1.2.6</w:t>
       </w:r>
     </w:p>
@@ -1147,7 +1214,6 @@
         <w:rPr>
           <w:b/>
         </w:rPr>
-        <w:lastRenderedPageBreak/>
         <w:t>Pc6</w:t>
       </w:r>
     </w:p>
@@ -1162,7 +1228,15 @@
       </w:r>
     </w:p>
     <w:p>
-      <w:r>
+      <w:pPr>
+        <w:rPr>
+          <w:b/>
+        </w:rPr>
+      </w:pPr>
+      <w:r>
+        <w:rPr>
+          <w:b/>
+        </w:rPr>
         <w:t>1.2.7</w:t>
       </w:r>
     </w:p>
@@ -1203,7 +1277,7 @@
                     <pic:cNvPicPr/>
                   </pic:nvPicPr>
                   <pic:blipFill>
-                    <a:blip r:embed="rId10">
+                    <a:blip r:embed="rId11">
                       <a:extLst>
                         <a:ext uri="{28A0092B-C50C-407E-A947-70E740481C1C}">
                           <a14:useLocalDpi xmlns:a14="http://schemas.microsoft.com/office/drawing/2010/main" val="0"/>
@@ -1268,7 +1342,7 @@
                     <pic:cNvPicPr/>
                   </pic:nvPicPr>
                   <pic:blipFill>
-                    <a:blip r:embed="rId11">
+                    <a:blip r:embed="rId12">
                       <a:extLst>
                         <a:ext uri="{28A0092B-C50C-407E-A947-70E740481C1C}">
                           <a14:useLocalDpi xmlns:a14="http://schemas.microsoft.com/office/drawing/2010/main" val="0"/>
@@ -1298,8 +1372,15 @@
     <w:p/>
     <w:p/>
     <w:p>
-      <w:r>
-        <w:lastRenderedPageBreak/>
+      <w:pPr>
+        <w:rPr>
+          <w:b/>
+        </w:rPr>
+      </w:pPr>
+      <w:r>
+        <w:rPr>
+          <w:b/>
+        </w:rPr>
         <w:t>1.2.8</w:t>
       </w:r>
     </w:p>
@@ -1346,7 +1427,7 @@
                     <pic:cNvPicPr/>
                   </pic:nvPicPr>
                   <pic:blipFill>
-                    <a:blip r:embed="rId12">
+                    <a:blip r:embed="rId13">
                       <a:extLst>
                         <a:ext uri="{28A0092B-C50C-407E-A947-70E740481C1C}">
                           <a14:useLocalDpi xmlns:a14="http://schemas.microsoft.com/office/drawing/2010/main" val="0"/>
@@ -1431,11 +1512,13 @@
     <w:p>
       <w:pPr>
         <w:rPr>
-          <w:szCs w:val="24"/>
-        </w:rPr>
-      </w:pPr>
-      <w:r>
-        <w:rPr>
+          <w:b/>
+          <w:szCs w:val="24"/>
+        </w:rPr>
+      </w:pPr>
+      <w:r>
+        <w:rPr>
+          <w:b/>
           <w:szCs w:val="24"/>
         </w:rPr>
         <w:t>2.1.1</w:t>
@@ -1530,7 +1613,7 @@
                     <pic:cNvPicPr/>
                   </pic:nvPicPr>
                   <pic:blipFill>
-                    <a:blip r:embed="rId13">
+                    <a:blip r:embed="rId14">
                       <a:extLst>
                         <a:ext uri="{28A0092B-C50C-407E-A947-70E740481C1C}">
                           <a14:useLocalDpi xmlns:a14="http://schemas.microsoft.com/office/drawing/2010/main" val="0"/>
@@ -1560,14 +1643,15 @@
     <w:p>
       <w:pPr>
         <w:rPr>
-          <w:szCs w:val="24"/>
-        </w:rPr>
-      </w:pPr>
-      <w:r>
-        <w:rPr>
-          <w:szCs w:val="24"/>
-        </w:rPr>
-        <w:lastRenderedPageBreak/>
+          <w:b/>
+          <w:szCs w:val="24"/>
+        </w:rPr>
+      </w:pPr>
+      <w:r>
+        <w:rPr>
+          <w:b/>
+          <w:szCs w:val="24"/>
+        </w:rPr>
         <w:t>2.1.2</w:t>
       </w:r>
     </w:p>
@@ -1720,7 +1804,7 @@
                     <pic:cNvPicPr/>
                   </pic:nvPicPr>
                   <pic:blipFill>
-                    <a:blip r:embed="rId14">
+                    <a:blip r:embed="rId15">
                       <a:extLst>
                         <a:ext uri="{28A0092B-C50C-407E-A947-70E740481C1C}">
                           <a14:useLocalDpi xmlns:a14="http://schemas.microsoft.com/office/drawing/2010/main" val="0"/>
@@ -1880,14 +1964,15 @@
     <w:p>
       <w:pPr>
         <w:rPr>
-          <w:szCs w:val="24"/>
-        </w:rPr>
-      </w:pPr>
-      <w:r>
-        <w:rPr>
-          <w:szCs w:val="24"/>
-        </w:rPr>
-        <w:lastRenderedPageBreak/>
+          <w:b/>
+          <w:szCs w:val="24"/>
+        </w:rPr>
+      </w:pPr>
+      <w:r>
+        <w:rPr>
+          <w:b/>
+          <w:szCs w:val="24"/>
+        </w:rPr>
         <w:t>2.1.3</w:t>
       </w:r>
     </w:p>
@@ -2012,7 +2097,7 @@
                     <pic:cNvPicPr/>
                   </pic:nvPicPr>
                   <pic:blipFill>
-                    <a:blip r:embed="rId15">
+                    <a:blip r:embed="rId16">
                       <a:extLst>
                         <a:ext uri="{28A0092B-C50C-407E-A947-70E740481C1C}">
                           <a14:useLocalDpi xmlns:a14="http://schemas.microsoft.com/office/drawing/2010/main" val="0"/>
@@ -2049,55 +2134,6 @@
     <w:p>
       <w:pPr>
         <w:rPr>
-          <w:szCs w:val="24"/>
-        </w:rPr>
-      </w:pPr>
-    </w:p>
-    <w:p>
-      <w:pPr>
-        <w:rPr>
-          <w:szCs w:val="24"/>
-        </w:rPr>
-      </w:pPr>
-    </w:p>
-    <w:p>
-      <w:pPr>
-        <w:rPr>
-          <w:szCs w:val="24"/>
-        </w:rPr>
-      </w:pPr>
-    </w:p>
-    <w:p>
-      <w:pPr>
-        <w:rPr>
-          <w:szCs w:val="24"/>
-        </w:rPr>
-      </w:pPr>
-    </w:p>
-    <w:p>
-      <w:pPr>
-        <w:rPr>
-          <w:szCs w:val="24"/>
-        </w:rPr>
-      </w:pPr>
-    </w:p>
-    <w:p>
-      <w:pPr>
-        <w:rPr>
-          <w:szCs w:val="24"/>
-        </w:rPr>
-      </w:pPr>
-    </w:p>
-    <w:p>
-      <w:pPr>
-        <w:rPr>
-          <w:szCs w:val="24"/>
-        </w:rPr>
-      </w:pPr>
-    </w:p>
-    <w:p>
-      <w:pPr>
-        <w:rPr>
           <w:b/>
           <w:szCs w:val="24"/>
           <w:u w:val="single"/>
@@ -2109,18 +2145,19 @@
           <w:szCs w:val="24"/>
           <w:u w:val="single"/>
         </w:rPr>
-        <w:lastRenderedPageBreak/>
         <w:t>2.2 Comunicación de Pc1 a Pc3</w:t>
       </w:r>
     </w:p>
     <w:p>
       <w:pPr>
         <w:rPr>
-          <w:szCs w:val="24"/>
-        </w:rPr>
-      </w:pPr>
-      <w:r>
-        <w:rPr>
+          <w:b/>
+          <w:szCs w:val="24"/>
+        </w:rPr>
+      </w:pPr>
+      <w:r>
+        <w:rPr>
+          <w:b/>
           <w:szCs w:val="24"/>
         </w:rPr>
         <w:t>2.2.1</w:t>
@@ -2166,11 +2203,13 @@
     <w:p>
       <w:pPr>
         <w:rPr>
-          <w:szCs w:val="24"/>
-        </w:rPr>
-      </w:pPr>
-      <w:r>
-        <w:rPr>
+          <w:b/>
+          <w:szCs w:val="24"/>
+        </w:rPr>
+      </w:pPr>
+      <w:r>
+        <w:rPr>
+          <w:b/>
           <w:szCs w:val="24"/>
         </w:rPr>
         <w:t>2.2.2</w:t>
@@ -2231,8 +2270,17 @@
           <w:szCs w:val="24"/>
         </w:rPr>
       </w:pPr>
-      <w:r>
-        <w:rPr>
+    </w:p>
+    <w:p>
+      <w:pPr>
+        <w:rPr>
+          <w:b/>
+          <w:szCs w:val="24"/>
+        </w:rPr>
+      </w:pPr>
+      <w:r>
+        <w:rPr>
+          <w:b/>
           <w:szCs w:val="24"/>
         </w:rPr>
         <w:t>2.2.3</w:t>
@@ -2526,14 +2574,15 @@
     <w:p>
       <w:pPr>
         <w:rPr>
-          <w:szCs w:val="24"/>
-        </w:rPr>
-      </w:pPr>
-      <w:r>
-        <w:rPr>
-          <w:szCs w:val="24"/>
-        </w:rPr>
-        <w:lastRenderedPageBreak/>
+          <w:b/>
+          <w:szCs w:val="24"/>
+        </w:rPr>
+      </w:pPr>
+      <w:r>
+        <w:rPr>
+          <w:b/>
+          <w:szCs w:val="24"/>
+        </w:rPr>
         <w:t>2.2.4</w:t>
       </w:r>
     </w:p>
@@ -2580,8 +2629,31 @@
           <w:szCs w:val="24"/>
         </w:rPr>
       </w:pPr>
-      <w:r>
-        <w:rPr>
+    </w:p>
+    <w:p>
+      <w:pPr>
+        <w:rPr>
+          <w:szCs w:val="24"/>
+        </w:rPr>
+      </w:pPr>
+    </w:p>
+    <w:p>
+      <w:pPr>
+        <w:rPr>
+          <w:szCs w:val="24"/>
+        </w:rPr>
+      </w:pPr>
+    </w:p>
+    <w:p>
+      <w:pPr>
+        <w:rPr>
+          <w:b/>
+          <w:szCs w:val="24"/>
+        </w:rPr>
+      </w:pPr>
+      <w:r>
+        <w:rPr>
+          <w:b/>
           <w:szCs w:val="24"/>
         </w:rPr>
         <w:t>2.2.5</w:t>
@@ -2615,8 +2687,8 @@
         </w:rPr>
         <w:drawing>
           <wp:inline distT="0" distB="0" distL="0" distR="0">
-            <wp:extent cx="3671999" cy="2609850"/>
-            <wp:effectExtent l="0" t="0" r="5080" b="0"/>
+            <wp:extent cx="3238500" cy="2301743"/>
+            <wp:effectExtent l="0" t="0" r="0" b="3810"/>
             <wp:docPr id="12" name="0 Imagen"/>
             <wp:cNvGraphicFramePr>
               <a:graphicFrameLocks xmlns:a="http://schemas.openxmlformats.org/drawingml/2006/main" noChangeAspect="1"/>
@@ -2629,7 +2701,7 @@
                     <pic:cNvPicPr/>
                   </pic:nvPicPr>
                   <pic:blipFill>
-                    <a:blip r:embed="rId16">
+                    <a:blip r:embed="rId17">
                       <a:extLst>
                         <a:ext uri="{28A0092B-C50C-407E-A947-70E740481C1C}">
                           <a14:useLocalDpi xmlns:a14="http://schemas.microsoft.com/office/drawing/2010/main" val="0"/>
@@ -2643,7 +2715,7 @@
                   <pic:spPr>
                     <a:xfrm>
                       <a:off x="0" y="0"/>
-                      <a:ext cx="3671999" cy="2609850"/>
+                      <a:ext cx="3242804" cy="2304802"/>
                     </a:xfrm>
                     <a:prstGeom prst="rect">
                       <a:avLst/>
@@ -2683,11 +2755,13 @@
     <w:p>
       <w:pPr>
         <w:rPr>
-          <w:szCs w:val="24"/>
-        </w:rPr>
-      </w:pPr>
-      <w:r>
-        <w:rPr>
+          <w:b/>
+          <w:szCs w:val="24"/>
+        </w:rPr>
+      </w:pPr>
+      <w:r>
+        <w:rPr>
+          <w:b/>
           <w:szCs w:val="24"/>
         </w:rPr>
         <w:t>2.3.1</w:t>
@@ -2721,11 +2795,13 @@
     <w:p>
       <w:pPr>
         <w:rPr>
-          <w:szCs w:val="24"/>
-        </w:rPr>
-      </w:pPr>
-      <w:r>
-        <w:rPr>
+          <w:b/>
+          <w:szCs w:val="24"/>
+        </w:rPr>
+      </w:pPr>
+      <w:r>
+        <w:rPr>
+          <w:b/>
           <w:szCs w:val="24"/>
         </w:rPr>
         <w:t>2.3.2</w:t>
@@ -2753,11 +2829,13 @@
     <w:p>
       <w:pPr>
         <w:rPr>
-          <w:szCs w:val="24"/>
-        </w:rPr>
-      </w:pPr>
-      <w:r>
-        <w:rPr>
+          <w:b/>
+          <w:szCs w:val="24"/>
+        </w:rPr>
+      </w:pPr>
+      <w:r>
+        <w:rPr>
+          <w:b/>
           <w:szCs w:val="24"/>
         </w:rPr>
         <w:t>2.3.3</w:t>
@@ -2891,7 +2969,6 @@
           <w:szCs w:val="24"/>
           <w:lang w:eastAsia="es-ES_tradnl"/>
         </w:rPr>
-        <w:lastRenderedPageBreak/>
         <w:drawing>
           <wp:inline distT="0" distB="0" distL="0" distR="0">
             <wp:extent cx="3476625" cy="2485356"/>
@@ -2908,7 +2985,7 @@
                     <pic:cNvPicPr/>
                   </pic:nvPicPr>
                   <pic:blipFill>
-                    <a:blip r:embed="rId17">
+                    <a:blip r:embed="rId18">
                       <a:extLst>
                         <a:ext uri="{28A0092B-C50C-407E-A947-70E740481C1C}">
                           <a14:useLocalDpi xmlns:a14="http://schemas.microsoft.com/office/drawing/2010/main" val="0"/>
@@ -2946,11 +3023,13 @@
     <w:p>
       <w:pPr>
         <w:rPr>
-          <w:szCs w:val="24"/>
-        </w:rPr>
-      </w:pPr>
-      <w:r>
-        <w:rPr>
+          <w:b/>
+          <w:szCs w:val="24"/>
+        </w:rPr>
+      </w:pPr>
+      <w:r>
+        <w:rPr>
+          <w:b/>
           <w:szCs w:val="24"/>
         </w:rPr>
         <w:t>2.3.4</w:t>
@@ -3040,7 +3119,7 @@
                     <pic:cNvPicPr/>
                   </pic:nvPicPr>
                   <pic:blipFill>
-                    <a:blip r:embed="rId18">
+                    <a:blip r:embed="rId19">
                       <a:extLst>
                         <a:ext uri="{28A0092B-C50C-407E-A947-70E740481C1C}">
                           <a14:useLocalDpi xmlns:a14="http://schemas.microsoft.com/office/drawing/2010/main" val="0"/>
@@ -3070,11 +3149,13 @@
     <w:p>
       <w:pPr>
         <w:rPr>
-          <w:szCs w:val="24"/>
-        </w:rPr>
-      </w:pPr>
-      <w:r>
-        <w:rPr>
+          <w:b/>
+          <w:szCs w:val="24"/>
+        </w:rPr>
+      </w:pPr>
+      <w:r>
+        <w:rPr>
+          <w:b/>
           <w:szCs w:val="24"/>
         </w:rPr>
         <w:t>2.3.5</w:t>
@@ -3232,7 +3313,6 @@
           <w:szCs w:val="24"/>
           <w:lang w:eastAsia="es-ES_tradnl"/>
         </w:rPr>
-        <w:lastRenderedPageBreak/>
         <w:drawing>
           <wp:inline distT="0" distB="0" distL="0" distR="0">
             <wp:extent cx="4077140" cy="2914650"/>
@@ -3249,7 +3329,7 @@
                     <pic:cNvPicPr/>
                   </pic:nvPicPr>
                   <pic:blipFill>
-                    <a:blip r:embed="rId19">
+                    <a:blip r:embed="rId20">
                       <a:extLst>
                         <a:ext uri="{28A0092B-C50C-407E-A947-70E740481C1C}">
                           <a14:useLocalDpi xmlns:a14="http://schemas.microsoft.com/office/drawing/2010/main" val="0"/>
@@ -3286,11 +3366,13 @@
     <w:p>
       <w:pPr>
         <w:rPr>
-          <w:szCs w:val="24"/>
-        </w:rPr>
-      </w:pPr>
-      <w:r>
-        <w:rPr>
+          <w:b/>
+          <w:szCs w:val="24"/>
+        </w:rPr>
+      </w:pPr>
+      <w:r>
+        <w:rPr>
+          <w:b/>
           <w:szCs w:val="24"/>
         </w:rPr>
         <w:t>2.3.6</w:t>
@@ -3356,7 +3438,7 @@
                     <pic:cNvPicPr/>
                   </pic:nvPicPr>
                   <pic:blipFill>
-                    <a:blip r:embed="rId20">
+                    <a:blip r:embed="rId21">
                       <a:extLst>
                         <a:ext uri="{28A0092B-C50C-407E-A947-70E740481C1C}">
                           <a14:useLocalDpi xmlns:a14="http://schemas.microsoft.com/office/drawing/2010/main" val="0"/>
@@ -3404,18 +3486,19 @@
           <w:szCs w:val="24"/>
           <w:u w:val="single"/>
         </w:rPr>
-        <w:lastRenderedPageBreak/>
         <w:t>2.4 COMUNICACION ENTRE PC5 Y PC2</w:t>
       </w:r>
     </w:p>
     <w:p>
       <w:pPr>
         <w:rPr>
-          <w:szCs w:val="24"/>
-        </w:rPr>
-      </w:pPr>
-      <w:r>
-        <w:rPr>
+          <w:b/>
+          <w:szCs w:val="24"/>
+        </w:rPr>
+      </w:pPr>
+      <w:r>
+        <w:rPr>
+          <w:b/>
           <w:szCs w:val="24"/>
         </w:rPr>
         <w:t>2.4.1</w:t>
@@ -3437,11 +3520,13 @@
     <w:p>
       <w:pPr>
         <w:rPr>
-          <w:szCs w:val="24"/>
-        </w:rPr>
-      </w:pPr>
-      <w:r>
-        <w:rPr>
+          <w:b/>
+          <w:szCs w:val="24"/>
+        </w:rPr>
+      </w:pPr>
+      <w:r>
+        <w:rPr>
+          <w:b/>
           <w:szCs w:val="24"/>
         </w:rPr>
         <w:t>2.4.2</w:t>
@@ -3457,16 +3542,8 @@
         <w:rPr>
           <w:szCs w:val="24"/>
         </w:rPr>
-        <w:t xml:space="preserve">Para que pueda funcionar correctamente un ping de pc5 a pc2 añadimos </w:t>
-      </w:r>
-      <w:proofErr w:type="spellStart"/>
-      <w:r>
-        <w:rPr>
-          <w:szCs w:val="24"/>
-        </w:rPr>
-        <w:t>gateways</w:t>
-      </w:r>
-      <w:proofErr w:type="spellEnd"/>
+        <w:t>Para que pueda funcionar correctamente un ping de pc5 a pc2 añadimos gateways</w:t>
+      </w:r>
       <w:r>
         <w:rPr>
           <w:szCs w:val="24"/>
@@ -3483,11 +3560,13 @@
     <w:p>
       <w:pPr>
         <w:rPr>
-          <w:szCs w:val="24"/>
-        </w:rPr>
-      </w:pPr>
-      <w:r>
-        <w:rPr>
+          <w:b/>
+          <w:szCs w:val="24"/>
+        </w:rPr>
+      </w:pPr>
+      <w:r>
+        <w:rPr>
+          <w:b/>
           <w:szCs w:val="24"/>
         </w:rPr>
         <w:t>2.4.3</w:t>
@@ -3515,21 +3594,7 @@
         <w:rPr>
           <w:szCs w:val="24"/>
         </w:rPr>
-        <w:t xml:space="preserve">lizar un ping de pc5 a pc2 vamos a añadir a pc5 un </w:t>
-      </w:r>
-      <w:proofErr w:type="spellStart"/>
-      <w:r>
-        <w:rPr>
-          <w:szCs w:val="24"/>
-        </w:rPr>
-        <w:t>gateway</w:t>
-      </w:r>
-      <w:proofErr w:type="spellEnd"/>
-      <w:r>
-        <w:rPr>
-          <w:szCs w:val="24"/>
-        </w:rPr>
-        <w:t xml:space="preserve"> a</w:t>
+        <w:t>lizar un ping de pc5 a pc2 vamos a añadir a pc5 un gateway a</w:t>
       </w:r>
       <w:r>
         <w:rPr>
@@ -3541,21 +3606,7 @@
         <w:rPr>
           <w:szCs w:val="24"/>
         </w:rPr>
-        <w:t xml:space="preserve">12.0.0.1, y a pc2 un </w:t>
-      </w:r>
-      <w:proofErr w:type="spellStart"/>
-      <w:r>
-        <w:rPr>
-          <w:szCs w:val="24"/>
-        </w:rPr>
-        <w:t>gateway</w:t>
-      </w:r>
-      <w:proofErr w:type="spellEnd"/>
-      <w:r>
-        <w:rPr>
-          <w:szCs w:val="24"/>
-        </w:rPr>
-        <w:t xml:space="preserve"> a 13.0.0.1</w:t>
+        <w:t>12.0.0.1, y a pc2 un gateway a 13.0.0.1</w:t>
       </w:r>
       <w:r>
         <w:rPr>
@@ -3772,14 +3823,15 @@
     <w:p>
       <w:pPr>
         <w:rPr>
-          <w:szCs w:val="24"/>
-        </w:rPr>
-      </w:pPr>
-      <w:r>
-        <w:rPr>
-          <w:szCs w:val="24"/>
-        </w:rPr>
-        <w:lastRenderedPageBreak/>
+          <w:b/>
+          <w:szCs w:val="24"/>
+        </w:rPr>
+      </w:pPr>
+      <w:r>
+        <w:rPr>
+          <w:b/>
+          <w:szCs w:val="24"/>
+        </w:rPr>
         <w:t>2.4.4</w:t>
       </w:r>
     </w:p>
@@ -3898,7 +3950,7 @@
                     <pic:cNvPicPr/>
                   </pic:nvPicPr>
                   <pic:blipFill>
-                    <a:blip r:embed="rId21">
+                    <a:blip r:embed="rId22">
                       <a:extLst>
                         <a:ext uri="{28A0092B-C50C-407E-A947-70E740481C1C}">
                           <a14:useLocalDpi xmlns:a14="http://schemas.microsoft.com/office/drawing/2010/main" val="0"/>
@@ -3983,11 +4035,13 @@
     <w:p>
       <w:pPr>
         <w:rPr>
-          <w:szCs w:val="24"/>
-        </w:rPr>
-      </w:pPr>
-      <w:r>
-        <w:rPr>
+          <w:b/>
+          <w:szCs w:val="24"/>
+        </w:rPr>
+      </w:pPr>
+      <w:r>
+        <w:rPr>
+          <w:b/>
           <w:szCs w:val="24"/>
         </w:rPr>
         <w:t>2.4.5</w:t>
@@ -4125,7 +4179,7 @@
                     <pic:cNvPicPr/>
                   </pic:nvPicPr>
                   <pic:blipFill>
-                    <a:blip r:embed="rId22">
+                    <a:blip r:embed="rId23">
                       <a:extLst>
                         <a:ext uri="{28A0092B-C50C-407E-A947-70E740481C1C}">
                           <a14:useLocalDpi xmlns:a14="http://schemas.microsoft.com/office/drawing/2010/main" val="0"/>
@@ -4162,11 +4216,13 @@
     <w:p>
       <w:pPr>
         <w:rPr>
-          <w:szCs w:val="24"/>
-        </w:rPr>
-      </w:pPr>
-      <w:r>
-        <w:rPr>
+          <w:b/>
+          <w:szCs w:val="24"/>
+        </w:rPr>
+      </w:pPr>
+      <w:r>
+        <w:rPr>
+          <w:b/>
           <w:szCs w:val="24"/>
         </w:rPr>
         <w:t>2.4.6</w:t>
@@ -4244,11 +4300,13 @@
     <w:p>
       <w:pPr>
         <w:rPr>
-          <w:szCs w:val="24"/>
-        </w:rPr>
-      </w:pPr>
-      <w:r>
-        <w:rPr>
+          <w:b/>
+          <w:szCs w:val="24"/>
+        </w:rPr>
+      </w:pPr>
+      <w:r>
+        <w:rPr>
+          <w:b/>
           <w:szCs w:val="24"/>
         </w:rPr>
         <w:t>3.1</w:t>
@@ -4291,58 +4349,8 @@
         <w:rPr>
           <w:szCs w:val="24"/>
         </w:rPr>
-        <w:t>1) echo 1&gt; /</w:t>
-      </w:r>
-      <w:proofErr w:type="spellStart"/>
-      <w:r>
-        <w:rPr>
-          <w:szCs w:val="24"/>
-        </w:rPr>
-        <w:t>proc</w:t>
-      </w:r>
-      <w:proofErr w:type="spellEnd"/>
-      <w:r>
-        <w:rPr>
-          <w:szCs w:val="24"/>
-        </w:rPr>
-        <w:t>/</w:t>
-      </w:r>
-      <w:proofErr w:type="spellStart"/>
-      <w:r>
-        <w:rPr>
-          <w:szCs w:val="24"/>
-        </w:rPr>
-        <w:t>sys</w:t>
-      </w:r>
-      <w:proofErr w:type="spellEnd"/>
-      <w:r>
-        <w:rPr>
-          <w:szCs w:val="24"/>
-        </w:rPr>
-        <w:t>/net/ipv4/</w:t>
-      </w:r>
-      <w:proofErr w:type="spellStart"/>
-      <w:r>
-        <w:rPr>
-          <w:szCs w:val="24"/>
-        </w:rPr>
-        <w:t>conf</w:t>
-      </w:r>
-      <w:proofErr w:type="spellEnd"/>
-      <w:r>
-        <w:rPr>
-          <w:szCs w:val="24"/>
-        </w:rPr>
-        <w:t>/eth0/</w:t>
-      </w:r>
-      <w:proofErr w:type="spellStart"/>
-      <w:r>
-        <w:rPr>
-          <w:szCs w:val="24"/>
-        </w:rPr>
-        <w:t>proxy_arp</w:t>
-      </w:r>
-      <w:proofErr w:type="spellEnd"/>
+        <w:t>1) echo 1&gt; /proc/sys/net/ipv4/conf/eth0/proxy_arp</w:t>
+      </w:r>
     </w:p>
     <w:p>
       <w:pPr>
@@ -4355,21 +4363,7 @@
         <w:rPr>
           <w:szCs w:val="24"/>
         </w:rPr>
-        <w:t>2) arp -i eth0 -</w:t>
-      </w:r>
-      <w:proofErr w:type="spellStart"/>
-      <w:r>
-        <w:rPr>
-          <w:szCs w:val="24"/>
-        </w:rPr>
-        <w:t>Ds</w:t>
-      </w:r>
-      <w:proofErr w:type="spellEnd"/>
-      <w:r>
-        <w:rPr>
-          <w:szCs w:val="24"/>
-        </w:rPr>
-        <w:t xml:space="preserve"> 12.0.0.20 eth0 netmask 255.255.255.0</w:t>
+        <w:t>2) arp -i eth0 -Ds 12.0.0.20 eth0 netmask 255.255.255.0</w:t>
       </w:r>
     </w:p>
     <w:p>
@@ -4383,49 +4377,7 @@
         <w:rPr>
           <w:szCs w:val="24"/>
         </w:rPr>
-        <w:t xml:space="preserve">3) </w:t>
-      </w:r>
-      <w:proofErr w:type="spellStart"/>
-      <w:r>
-        <w:rPr>
-          <w:szCs w:val="24"/>
-        </w:rPr>
-        <w:t>route</w:t>
-      </w:r>
-      <w:proofErr w:type="spellEnd"/>
-      <w:r>
-        <w:rPr>
-          <w:szCs w:val="24"/>
-        </w:rPr>
-        <w:t xml:space="preserve"> </w:t>
-      </w:r>
-      <w:proofErr w:type="spellStart"/>
-      <w:r>
-        <w:rPr>
-          <w:szCs w:val="24"/>
-        </w:rPr>
-        <w:t>add</w:t>
-      </w:r>
-      <w:proofErr w:type="spellEnd"/>
-      <w:r>
-        <w:rPr>
-          <w:szCs w:val="24"/>
-        </w:rPr>
-        <w:t xml:space="preserve"> -host 12.0.0.20 </w:t>
-      </w:r>
-      <w:proofErr w:type="spellStart"/>
-      <w:r>
-        <w:rPr>
-          <w:szCs w:val="24"/>
-        </w:rPr>
-        <w:t>dev</w:t>
-      </w:r>
-      <w:proofErr w:type="spellEnd"/>
-      <w:r>
-        <w:rPr>
-          <w:szCs w:val="24"/>
-        </w:rPr>
-        <w:t xml:space="preserve"> eth1</w:t>
+        <w:t>3) route add -host 12.0.0.20 dev eth1</w:t>
       </w:r>
     </w:p>
     <w:p>
@@ -4452,58 +4404,8 @@
         <w:rPr>
           <w:szCs w:val="24"/>
         </w:rPr>
-        <w:t>1) echo 1&gt; /</w:t>
-      </w:r>
-      <w:proofErr w:type="spellStart"/>
-      <w:r>
-        <w:rPr>
-          <w:szCs w:val="24"/>
-        </w:rPr>
-        <w:t>proc</w:t>
-      </w:r>
-      <w:proofErr w:type="spellEnd"/>
-      <w:r>
-        <w:rPr>
-          <w:szCs w:val="24"/>
-        </w:rPr>
-        <w:t>/</w:t>
-      </w:r>
-      <w:proofErr w:type="spellStart"/>
-      <w:r>
-        <w:rPr>
-          <w:szCs w:val="24"/>
-        </w:rPr>
-        <w:t>sys</w:t>
-      </w:r>
-      <w:proofErr w:type="spellEnd"/>
-      <w:r>
-        <w:rPr>
-          <w:szCs w:val="24"/>
-        </w:rPr>
-        <w:t>/net/ipv4/</w:t>
-      </w:r>
-      <w:proofErr w:type="spellStart"/>
-      <w:r>
-        <w:rPr>
-          <w:szCs w:val="24"/>
-        </w:rPr>
-        <w:t>conf</w:t>
-      </w:r>
-      <w:proofErr w:type="spellEnd"/>
-      <w:r>
-        <w:rPr>
-          <w:szCs w:val="24"/>
-        </w:rPr>
-        <w:t>/eth1/</w:t>
-      </w:r>
-      <w:proofErr w:type="spellStart"/>
-      <w:r>
-        <w:rPr>
-          <w:szCs w:val="24"/>
-        </w:rPr>
-        <w:t>proxy_arp</w:t>
-      </w:r>
-      <w:proofErr w:type="spellEnd"/>
+        <w:t>1) echo 1&gt; /proc/sys/net/ipv4/conf/eth1/proxy_arp</w:t>
+      </w:r>
     </w:p>
     <w:p>
       <w:pPr>
@@ -4516,21 +4418,7 @@
         <w:rPr>
           <w:szCs w:val="24"/>
         </w:rPr>
-        <w:t>2)arp -i eth1 -</w:t>
-      </w:r>
-      <w:proofErr w:type="spellStart"/>
-      <w:r>
-        <w:rPr>
-          <w:szCs w:val="24"/>
-        </w:rPr>
-        <w:t>Ds</w:t>
-      </w:r>
-      <w:proofErr w:type="spellEnd"/>
-      <w:r>
-        <w:rPr>
-          <w:szCs w:val="24"/>
-        </w:rPr>
-        <w:t xml:space="preserve"> 12.0.0.10 eth1 netmask 255.255.255.0</w:t>
+        <w:t>2)arp -i eth1 -Ds 12.0.0.10 eth1 netmask 255.255.255.0</w:t>
       </w:r>
     </w:p>
     <w:p>
@@ -4563,35 +4451,7 @@
         <w:rPr>
           <w:szCs w:val="24"/>
         </w:rPr>
-        <w:t xml:space="preserve">ltimo caso no es necesario hacer </w:t>
-      </w:r>
-      <w:proofErr w:type="spellStart"/>
-      <w:r>
-        <w:rPr>
-          <w:szCs w:val="24"/>
-        </w:rPr>
-        <w:t>route</w:t>
-      </w:r>
-      <w:proofErr w:type="spellEnd"/>
-      <w:r>
-        <w:rPr>
-          <w:szCs w:val="24"/>
-        </w:rPr>
-        <w:t xml:space="preserve"> </w:t>
-      </w:r>
-      <w:proofErr w:type="spellStart"/>
-      <w:r>
-        <w:rPr>
-          <w:szCs w:val="24"/>
-        </w:rPr>
-        <w:t>add</w:t>
-      </w:r>
-      <w:proofErr w:type="spellEnd"/>
-      <w:r>
-        <w:rPr>
-          <w:szCs w:val="24"/>
-        </w:rPr>
-        <w:t xml:space="preserve"> -host.</w:t>
+        <w:t>ltimo caso no es necesario hacer route add -host.</w:t>
       </w:r>
     </w:p>
     <w:p>
@@ -4672,14 +4532,15 @@
     <w:p>
       <w:pPr>
         <w:rPr>
-          <w:szCs w:val="24"/>
-        </w:rPr>
-      </w:pPr>
-      <w:r>
-        <w:rPr>
-          <w:szCs w:val="24"/>
-        </w:rPr>
-        <w:lastRenderedPageBreak/>
+          <w:b/>
+          <w:szCs w:val="24"/>
+        </w:rPr>
+      </w:pPr>
+      <w:r>
+        <w:rPr>
+          <w:b/>
+          <w:szCs w:val="24"/>
+        </w:rPr>
         <w:t>3.2</w:t>
       </w:r>
     </w:p>
@@ -4711,7 +4572,7 @@
                     <pic:cNvPicPr/>
                   </pic:nvPicPr>
                   <pic:blipFill>
-                    <a:blip r:embed="rId23">
+                    <a:blip r:embed="rId24">
                       <a:extLst>
                         <a:ext uri="{28A0092B-C50C-407E-A947-70E740481C1C}">
                           <a14:useLocalDpi xmlns:a14="http://schemas.microsoft.com/office/drawing/2010/main" val="0"/>
@@ -4766,11 +4627,13 @@
     <w:p>
       <w:pPr>
         <w:rPr>
-          <w:szCs w:val="24"/>
-        </w:rPr>
-      </w:pPr>
-      <w:r>
-        <w:rPr>
+          <w:b/>
+          <w:szCs w:val="24"/>
+        </w:rPr>
+      </w:pPr>
+      <w:r>
+        <w:rPr>
+          <w:b/>
           <w:szCs w:val="24"/>
         </w:rPr>
         <w:t>3.3</w:t>
@@ -4799,98 +4662,19 @@
         <w:rPr>
           <w:szCs w:val="24"/>
         </w:rPr>
-        <w:t xml:space="preserve"> que las dos </w:t>
-      </w:r>
-      <w:proofErr w:type="spellStart"/>
-      <w:r>
-        <w:rPr>
-          <w:szCs w:val="24"/>
-        </w:rPr>
-        <w:t>IP´s</w:t>
-      </w:r>
-      <w:proofErr w:type="spellEnd"/>
-      <w:r>
-        <w:rPr>
-          <w:szCs w:val="24"/>
-        </w:rPr>
-        <w:t xml:space="preserve"> guardadas en la caché de ARP de Pc1 tienen las misma dirección Ethernet.</w:t>
-      </w:r>
-    </w:p>
-    <w:p>
-      <w:pPr>
-        <w:rPr>
-          <w:szCs w:val="24"/>
-        </w:rPr>
-      </w:pPr>
-    </w:p>
-    <w:p>
-      <w:pPr>
-        <w:rPr>
-          <w:sz w:val="36"/>
-          <w:szCs w:val="36"/>
-        </w:rPr>
-      </w:pPr>
-      <w:r>
-        <w:rPr>
-          <w:sz w:val="36"/>
-          <w:szCs w:val="36"/>
-        </w:rPr>
-        <w:t>4.IP Aliasing</w:t>
-      </w:r>
-    </w:p>
-    <w:p>
-      <w:pPr>
-        <w:rPr>
-          <w:sz w:val="36"/>
-          <w:szCs w:val="36"/>
-        </w:rPr>
-      </w:pPr>
-    </w:p>
-    <w:p>
-      <w:pPr>
-        <w:rPr>
-          <w:sz w:val="36"/>
-          <w:szCs w:val="36"/>
-        </w:rPr>
-      </w:pPr>
-    </w:p>
-    <w:p>
-      <w:pPr>
-        <w:rPr>
-          <w:sz w:val="36"/>
-          <w:szCs w:val="36"/>
-        </w:rPr>
-      </w:pPr>
-    </w:p>
-    <w:p>
-      <w:pPr>
-        <w:rPr>
-          <w:sz w:val="36"/>
-          <w:szCs w:val="36"/>
-        </w:rPr>
-      </w:pPr>
-    </w:p>
-    <w:p>
-      <w:pPr>
-        <w:rPr>
-          <w:sz w:val="36"/>
-          <w:szCs w:val="36"/>
-        </w:rPr>
-      </w:pPr>
-    </w:p>
-    <w:p>
-      <w:pPr>
-        <w:rPr>
-          <w:sz w:val="36"/>
-          <w:szCs w:val="36"/>
-        </w:rPr>
-      </w:pPr>
-    </w:p>
-    <w:p>
-      <w:pPr>
-        <w:rPr>
-          <w:rFonts w:cstheme="minorHAnsi"/>
-          <w:b/>
+        <w:t xml:space="preserve"> que las dos IP´s guardadas en la caché de ARP de Pc1 tienen las misma dirección Ethernet.</w:t>
+      </w:r>
+    </w:p>
+    <w:p>
+      <w:pPr>
+        <w:rPr>
+          <w:szCs w:val="24"/>
+        </w:rPr>
+      </w:pPr>
+    </w:p>
+    <w:p>
+      <w:pPr>
+        <w:rPr>
           <w:sz w:val="36"/>
           <w:szCs w:val="36"/>
           <w:u w:val="single"/>
@@ -4898,13 +4682,526 @@
       </w:pPr>
       <w:r>
         <w:rPr>
-          <w:rFonts w:cstheme="minorHAnsi"/>
-          <w:b/>
           <w:sz w:val="36"/>
           <w:szCs w:val="36"/>
           <w:u w:val="single"/>
         </w:rPr>
-        <w:lastRenderedPageBreak/>
+        <w:t>4.IP Aliasing</w:t>
+      </w:r>
+    </w:p>
+    <w:p>
+      <w:pPr>
+        <w:rPr>
+          <w:b/>
+          <w:szCs w:val="24"/>
+        </w:rPr>
+      </w:pPr>
+      <w:r>
+        <w:rPr>
+          <w:b/>
+          <w:szCs w:val="24"/>
+        </w:rPr>
+        <w:t>4.1</w:t>
+      </w:r>
+    </w:p>
+    <w:p>
+      <w:pPr>
+        <w:rPr>
+          <w:szCs w:val="24"/>
+        </w:rPr>
+      </w:pPr>
+      <w:r>
+        <w:rPr>
+          <w:szCs w:val="24"/>
+        </w:rPr>
+        <w:t>C</w:t>
+      </w:r>
+      <w:r>
+        <w:rPr>
+          <w:szCs w:val="24"/>
+        </w:rPr>
+        <w:t>onfiguramos en Pc2</w:t>
+      </w:r>
+      <w:r>
+        <w:rPr>
+          <w:szCs w:val="24"/>
+        </w:rPr>
+        <w:t xml:space="preserve"> </w:t>
+      </w:r>
+      <w:r>
+        <w:rPr>
+          <w:szCs w:val="24"/>
+        </w:rPr>
+        <w:sym w:font="Wingdings" w:char="F0E0"/>
+      </w:r>
+      <w:r>
+        <w:rPr>
+          <w:szCs w:val="24"/>
+        </w:rPr>
+        <w:t xml:space="preserve"> gateway 13.0.0.2</w:t>
+      </w:r>
+    </w:p>
+    <w:p>
+      <w:pPr>
+        <w:rPr>
+          <w:szCs w:val="24"/>
+        </w:rPr>
+      </w:pPr>
+      <w:r>
+        <w:rPr>
+          <w:szCs w:val="24"/>
+        </w:rPr>
+        <w:t xml:space="preserve">Configuramos en R2 </w:t>
+      </w:r>
+      <w:r>
+        <w:rPr>
+          <w:szCs w:val="24"/>
+        </w:rPr>
+        <w:sym w:font="Wingdings" w:char="F0E0"/>
+      </w:r>
+      <w:r>
+        <w:rPr>
+          <w:szCs w:val="24"/>
+        </w:rPr>
+        <w:t xml:space="preserve"> ifconfig eth1:0 13.0.0.2 netmask 255.255.255.0</w:t>
+      </w:r>
+      <w:r>
+        <w:rPr>
+          <w:szCs w:val="24"/>
+        </w:rPr>
+        <w:tab/>
+      </w:r>
+    </w:p>
+    <w:p>
+      <w:pPr>
+        <w:rPr>
+          <w:szCs w:val="24"/>
+        </w:rPr>
+      </w:pPr>
+      <w:r>
+        <w:rPr>
+          <w:szCs w:val="24"/>
+        </w:rPr>
+        <w:t>Por ultimo añadimos en pc3 una ruta a la red con</w:t>
+      </w:r>
+    </w:p>
+    <w:p>
+      <w:pPr>
+        <w:ind w:firstLine="708"/>
+        <w:rPr>
+          <w:szCs w:val="24"/>
+        </w:rPr>
+      </w:pPr>
+      <w:r>
+        <w:rPr>
+          <w:szCs w:val="24"/>
+        </w:rPr>
+        <w:t>up route add -host 13.0.0.20 gw 11.0.0.2</w:t>
+      </w:r>
+    </w:p>
+    <w:p>
+      <w:pPr>
+        <w:rPr>
+          <w:szCs w:val="24"/>
+        </w:rPr>
+      </w:pPr>
+    </w:p>
+    <w:p>
+      <w:pPr>
+        <w:rPr>
+          <w:szCs w:val="24"/>
+        </w:rPr>
+      </w:pPr>
+    </w:p>
+    <w:p>
+      <w:pPr>
+        <w:rPr>
+          <w:szCs w:val="24"/>
+        </w:rPr>
+      </w:pPr>
+    </w:p>
+    <w:p>
+      <w:pPr>
+        <w:rPr>
+          <w:b/>
+          <w:szCs w:val="24"/>
+        </w:rPr>
+      </w:pPr>
+      <w:r>
+        <w:rPr>
+          <w:b/>
+          <w:szCs w:val="24"/>
+        </w:rPr>
+        <w:t>4.2</w:t>
+      </w:r>
+    </w:p>
+    <w:p>
+      <w:pPr>
+        <w:rPr>
+          <w:szCs w:val="24"/>
+        </w:rPr>
+      </w:pPr>
+    </w:p>
+    <w:p>
+      <w:pPr>
+        <w:rPr>
+          <w:szCs w:val="24"/>
+        </w:rPr>
+      </w:pPr>
+      <w:r>
+        <w:rPr>
+          <w:szCs w:val="24"/>
+        </w:rPr>
+        <w:t xml:space="preserve">Como podemos ver en la siguiente figura </w:t>
+      </w:r>
+      <w:r>
+        <w:rPr>
+          <w:szCs w:val="24"/>
+        </w:rPr>
+        <w:t>podría parecer proxy ARP porque contesta con la misma dirección Ethernet a dos peticiones ARP realizadas a IP´s distintas, pero se trata de IP´s distintas en una misma interfaz, por lo que se deduce que estamos haciendo IPAliasing</w:t>
+      </w:r>
+      <w:r>
+        <w:rPr>
+          <w:szCs w:val="24"/>
+        </w:rPr>
+        <w:t>.</w:t>
+      </w:r>
+    </w:p>
+    <w:p>
+      <w:pPr>
+        <w:rPr>
+          <w:szCs w:val="24"/>
+        </w:rPr>
+      </w:pPr>
+      <w:r>
+        <w:rPr>
+          <w:noProof/>
+          <w:szCs w:val="24"/>
+          <w:lang w:eastAsia="es-ES_tradnl"/>
+        </w:rPr>
+        <w:drawing>
+          <wp:inline distT="0" distB="0" distL="0" distR="0">
+            <wp:extent cx="5400040" cy="3008630"/>
+            <wp:effectExtent l="0" t="0" r="0" b="1270"/>
+            <wp:docPr id="29" name="0 Imagen"/>
+            <wp:cNvGraphicFramePr>
+              <a:graphicFrameLocks xmlns:a="http://schemas.openxmlformats.org/drawingml/2006/main" noChangeAspect="1"/>
+            </wp:cNvGraphicFramePr>
+            <a:graphic xmlns:a="http://schemas.openxmlformats.org/drawingml/2006/main">
+              <a:graphicData uri="http://schemas.openxmlformats.org/drawingml/2006/picture">
+                <pic:pic xmlns:pic="http://schemas.openxmlformats.org/drawingml/2006/picture">
+                  <pic:nvPicPr>
+                    <pic:cNvPr id="0" name="ipalias.png"/>
+                    <pic:cNvPicPr/>
+                  </pic:nvPicPr>
+                  <pic:blipFill>
+                    <a:blip r:embed="rId25">
+                      <a:extLst>
+                        <a:ext uri="{28A0092B-C50C-407E-A947-70E740481C1C}">
+                          <a14:useLocalDpi xmlns:a14="http://schemas.microsoft.com/office/drawing/2010/main" val="0"/>
+                        </a:ext>
+                      </a:extLst>
+                    </a:blip>
+                    <a:stretch>
+                      <a:fillRect/>
+                    </a:stretch>
+                  </pic:blipFill>
+                  <pic:spPr>
+                    <a:xfrm>
+                      <a:off x="0" y="0"/>
+                      <a:ext cx="5400040" cy="3008630"/>
+                    </a:xfrm>
+                    <a:prstGeom prst="rect">
+                      <a:avLst/>
+                    </a:prstGeom>
+                  </pic:spPr>
+                </pic:pic>
+              </a:graphicData>
+            </a:graphic>
+          </wp:inline>
+        </w:drawing>
+      </w:r>
+    </w:p>
+    <w:p>
+      <w:pPr>
+        <w:rPr>
+          <w:b/>
+          <w:szCs w:val="24"/>
+        </w:rPr>
+      </w:pPr>
+      <w:r>
+        <w:rPr>
+          <w:b/>
+          <w:szCs w:val="24"/>
+        </w:rPr>
+        <w:t>4.3</w:t>
+      </w:r>
+    </w:p>
+    <w:p>
+      <w:pPr>
+        <w:rPr>
+          <w:szCs w:val="24"/>
+        </w:rPr>
+      </w:pPr>
+      <w:r>
+        <w:rPr>
+          <w:szCs w:val="24"/>
+        </w:rPr>
+        <w:t>Comprobamos haciendo ping de pc1 a pc5 que no hay retorno de ping pero si llega a pc5. Para poder hacer</w:t>
+      </w:r>
+      <w:r>
+        <w:rPr>
+          <w:szCs w:val="24"/>
+        </w:rPr>
+        <w:t xml:space="preserve"> </w:t>
+      </w:r>
+      <w:r>
+        <w:rPr>
+          <w:szCs w:val="24"/>
+        </w:rPr>
+        <w:t>ping a pc5 realizamos las siguientes modificaciones</w:t>
+      </w:r>
+    </w:p>
+    <w:p>
+      <w:pPr>
+        <w:rPr>
+          <w:szCs w:val="24"/>
+        </w:rPr>
+      </w:pPr>
+      <w:r>
+        <w:rPr>
+          <w:szCs w:val="24"/>
+        </w:rPr>
+        <w:t>r2 --&gt; route add -host 13.0.0.10 gw 11.0.0.1</w:t>
+      </w:r>
+    </w:p>
+    <w:p>
+      <w:pPr>
+        <w:rPr>
+          <w:szCs w:val="24"/>
+        </w:rPr>
+      </w:pPr>
+      <w:r>
+        <w:rPr>
+          <w:szCs w:val="24"/>
+        </w:rPr>
+        <w:t>r1 --&gt; ifconfig eth0:0 12.0.0.1 netmask 255.255.255.0</w:t>
+      </w:r>
+      <w:r>
+        <w:rPr>
+          <w:szCs w:val="24"/>
+        </w:rPr>
+        <w:t xml:space="preserve"> </w:t>
+      </w:r>
+    </w:p>
+    <w:p>
+      <w:pPr>
+        <w:ind w:firstLine="708"/>
+        <w:rPr>
+          <w:szCs w:val="24"/>
+        </w:rPr>
+      </w:pPr>
+      <w:r>
+        <w:rPr>
+          <w:szCs w:val="24"/>
+        </w:rPr>
+        <w:t>route add -host 12.0.0.50 gw 11.0.0.2</w:t>
+      </w:r>
+    </w:p>
+    <w:p>
+      <w:pPr>
+        <w:rPr>
+          <w:szCs w:val="24"/>
+        </w:rPr>
+      </w:pPr>
+      <w:r>
+        <w:rPr>
+          <w:szCs w:val="24"/>
+        </w:rPr>
+        <w:t>4.4</w:t>
+      </w:r>
+    </w:p>
+    <w:p>
+      <w:pPr>
+        <w:rPr>
+          <w:szCs w:val="24"/>
+        </w:rPr>
+      </w:pPr>
+      <w:r>
+        <w:rPr>
+          <w:szCs w:val="24"/>
+        </w:rPr>
+        <w:t>Co</w:t>
+      </w:r>
+      <w:r>
+        <w:rPr>
+          <w:szCs w:val="24"/>
+        </w:rPr>
+        <w:t>mprobamos si con la configuració</w:t>
+      </w:r>
+      <w:r>
+        <w:rPr>
+          <w:szCs w:val="24"/>
+        </w:rPr>
+        <w:t>n anterior podemos hacer pi</w:t>
+      </w:r>
+      <w:r>
+        <w:rPr>
+          <w:szCs w:val="24"/>
+        </w:rPr>
+        <w:t>ng de pc1 a pc4 y no hay conexió</w:t>
+      </w:r>
+      <w:r>
+        <w:rPr>
+          <w:szCs w:val="24"/>
+        </w:rPr>
+        <w:t>n para ello rea</w:t>
+      </w:r>
+      <w:r>
+        <w:rPr>
+          <w:szCs w:val="24"/>
+        </w:rPr>
+        <w:t>lizamos la siguiente modificació</w:t>
+      </w:r>
+      <w:r>
+        <w:rPr>
+          <w:szCs w:val="24"/>
+        </w:rPr>
+        <w:t>n:</w:t>
+      </w:r>
+    </w:p>
+    <w:p>
+      <w:pPr>
+        <w:rPr>
+          <w:szCs w:val="24"/>
+        </w:rPr>
+      </w:pPr>
+      <w:r>
+        <w:rPr>
+          <w:szCs w:val="24"/>
+        </w:rPr>
+        <w:t xml:space="preserve">pc4 --&gt; up route add -host 13.0.0.10 gw 12.0.0.1 </w:t>
+      </w:r>
+    </w:p>
+    <w:p>
+      <w:pPr>
+        <w:rPr>
+          <w:szCs w:val="24"/>
+        </w:rPr>
+      </w:pPr>
+    </w:p>
+    <w:p>
+      <w:pPr>
+        <w:rPr>
+          <w:szCs w:val="24"/>
+        </w:rPr>
+      </w:pPr>
+    </w:p>
+    <w:p>
+      <w:pPr>
+        <w:rPr>
+          <w:szCs w:val="24"/>
+        </w:rPr>
+      </w:pPr>
+    </w:p>
+    <w:p>
+      <w:pPr>
+        <w:rPr>
+          <w:b/>
+          <w:szCs w:val="24"/>
+        </w:rPr>
+      </w:pPr>
+      <w:r>
+        <w:rPr>
+          <w:b/>
+          <w:szCs w:val="24"/>
+        </w:rPr>
+        <w:t>4.5</w:t>
+      </w:r>
+    </w:p>
+    <w:p>
+      <w:pPr>
+        <w:rPr>
+          <w:szCs w:val="24"/>
+        </w:rPr>
+      </w:pPr>
+    </w:p>
+    <w:p>
+      <w:pPr>
+        <w:jc w:val="center"/>
+        <w:rPr>
+          <w:sz w:val="36"/>
+          <w:szCs w:val="36"/>
+        </w:rPr>
+      </w:pPr>
+      <w:r>
+        <w:rPr>
+          <w:noProof/>
+          <w:sz w:val="36"/>
+          <w:szCs w:val="36"/>
+          <w:lang w:eastAsia="es-ES_tradnl"/>
+        </w:rPr>
+        <w:drawing>
+          <wp:inline distT="0" distB="0" distL="0" distR="0">
+            <wp:extent cx="3983873" cy="2847975"/>
+            <wp:effectExtent l="0" t="0" r="0" b="0"/>
+            <wp:docPr id="30" name="0 Imagen"/>
+            <wp:cNvGraphicFramePr>
+              <a:graphicFrameLocks xmlns:a="http://schemas.openxmlformats.org/drawingml/2006/main" noChangeAspect="1"/>
+            </wp:cNvGraphicFramePr>
+            <a:graphic xmlns:a="http://schemas.openxmlformats.org/drawingml/2006/main">
+              <a:graphicData uri="http://schemas.openxmlformats.org/drawingml/2006/picture">
+                <pic:pic xmlns:pic="http://schemas.openxmlformats.org/drawingml/2006/picture">
+                  <pic:nvPicPr>
+                    <pic:cNvPr id="0" name="ejer4-5.png"/>
+                    <pic:cNvPicPr/>
+                  </pic:nvPicPr>
+                  <pic:blipFill>
+                    <a:blip r:embed="rId26">
+                      <a:extLst>
+                        <a:ext uri="{28A0092B-C50C-407E-A947-70E740481C1C}">
+                          <a14:useLocalDpi xmlns:a14="http://schemas.microsoft.com/office/drawing/2010/main" val="0"/>
+                        </a:ext>
+                      </a:extLst>
+                    </a:blip>
+                    <a:stretch>
+                      <a:fillRect/>
+                    </a:stretch>
+                  </pic:blipFill>
+                  <pic:spPr>
+                    <a:xfrm>
+                      <a:off x="0" y="0"/>
+                      <a:ext cx="3983873" cy="2847975"/>
+                    </a:xfrm>
+                    <a:prstGeom prst="rect">
+                      <a:avLst/>
+                    </a:prstGeom>
+                  </pic:spPr>
+                </pic:pic>
+              </a:graphicData>
+            </a:graphic>
+          </wp:inline>
+        </w:drawing>
+      </w:r>
+    </w:p>
+    <w:p>
+      <w:pPr>
+        <w:rPr>
+          <w:rFonts w:cstheme="minorHAnsi"/>
+          <w:b/>
+          <w:sz w:val="36"/>
+          <w:szCs w:val="36"/>
+          <w:u w:val="single"/>
+        </w:rPr>
+      </w:pPr>
+      <w:r>
+        <w:rPr>
+          <w:rFonts w:cstheme="minorHAnsi"/>
+          <w:b/>
+          <w:sz w:val="36"/>
+          <w:szCs w:val="36"/>
+          <w:u w:val="single"/>
+        </w:rPr>
         <w:t>5.VLANS</w:t>
       </w:r>
     </w:p>
@@ -4912,12 +5209,14 @@
       <w:pPr>
         <w:rPr>
           <w:rFonts w:cstheme="minorHAnsi"/>
-          <w:szCs w:val="24"/>
-        </w:rPr>
-      </w:pPr>
-      <w:r>
-        <w:rPr>
-          <w:rFonts w:cstheme="minorHAnsi"/>
+          <w:b/>
+          <w:szCs w:val="24"/>
+        </w:rPr>
+      </w:pPr>
+      <w:r>
+        <w:rPr>
+          <w:rFonts w:cstheme="minorHAnsi"/>
+          <w:b/>
           <w:szCs w:val="24"/>
         </w:rPr>
         <w:t>1.</w:t>
@@ -5304,12 +5603,14 @@
       <w:pPr>
         <w:rPr>
           <w:rFonts w:cstheme="minorHAnsi"/>
-          <w:szCs w:val="24"/>
-        </w:rPr>
-      </w:pPr>
-      <w:r>
-        <w:rPr>
-          <w:rFonts w:cstheme="minorHAnsi"/>
+          <w:b/>
+          <w:szCs w:val="24"/>
+        </w:rPr>
+      </w:pPr>
+      <w:r>
+        <w:rPr>
+          <w:rFonts w:cstheme="minorHAnsi"/>
+          <w:b/>
           <w:szCs w:val="24"/>
         </w:rPr>
         <w:t>2</w:t>
@@ -5317,6 +5618,7 @@
       <w:r>
         <w:rPr>
           <w:rFonts w:cstheme="minorHAnsi"/>
+          <w:b/>
           <w:szCs w:val="24"/>
         </w:rPr>
         <w:t>.</w:t>
@@ -5341,23 +5643,7 @@
           <w:rFonts w:cstheme="minorHAnsi"/>
           <w:szCs w:val="24"/>
         </w:rPr>
-        <w:t xml:space="preserve">la cache de ARP de pc1 </w:t>
-      </w:r>
-      <w:proofErr w:type="spellStart"/>
-      <w:r>
-        <w:rPr>
-          <w:rFonts w:cstheme="minorHAnsi"/>
-          <w:szCs w:val="24"/>
-        </w:rPr>
-        <w:t>esta</w:t>
-      </w:r>
-      <w:proofErr w:type="spellEnd"/>
-      <w:r>
-        <w:rPr>
-          <w:rFonts w:cstheme="minorHAnsi"/>
-          <w:szCs w:val="24"/>
-        </w:rPr>
-        <w:t xml:space="preserve"> vací</w:t>
+        <w:t>la cache de ARP de pc1 esta vací</w:t>
       </w:r>
       <w:r>
         <w:rPr>
@@ -5486,7 +5772,7 @@
                     <pic:cNvPicPr/>
                   </pic:nvPicPr>
                   <pic:blipFill>
-                    <a:blip r:embed="rId24">
+                    <a:blip r:embed="rId27">
                       <a:extLst>
                         <a:ext uri="{28A0092B-C50C-407E-A947-70E740481C1C}">
                           <a14:useLocalDpi xmlns:a14="http://schemas.microsoft.com/office/drawing/2010/main" val="0"/>
@@ -5525,23 +5811,7 @@
           <w:rFonts w:cstheme="minorHAnsi"/>
           <w:szCs w:val="24"/>
         </w:rPr>
-        <w:t xml:space="preserve">Como vemos en la imagen superior todos reciben las </w:t>
-      </w:r>
-      <w:proofErr w:type="spellStart"/>
-      <w:r>
-        <w:rPr>
-          <w:rFonts w:cstheme="minorHAnsi"/>
-          <w:szCs w:val="24"/>
-        </w:rPr>
-        <w:t>tamas</w:t>
-      </w:r>
-      <w:proofErr w:type="spellEnd"/>
-      <w:r>
-        <w:rPr>
-          <w:rFonts w:cstheme="minorHAnsi"/>
-          <w:szCs w:val="24"/>
-        </w:rPr>
-        <w:t xml:space="preserve"> mandadas por pc1. En el</w:t>
+        <w:t>Como vemos en la imagen superior todos reciben las tamas mandadas por pc1. En el</w:t>
       </w:r>
       <w:r>
         <w:rPr>
@@ -5579,7 +5849,6 @@
           <w:b/>
           <w:szCs w:val="24"/>
         </w:rPr>
-        <w:lastRenderedPageBreak/>
         <w:t>5.1 Configuració</w:t>
       </w:r>
       <w:r>
@@ -5659,18 +5928,8 @@
                 <w:b/>
                 <w:szCs w:val="24"/>
               </w:rPr>
-              <w:t xml:space="preserve">ifconfig s1 </w:t>
+              <w:t>ifconfig s1 down</w:t>
             </w:r>
-            <w:proofErr w:type="spellStart"/>
-            <w:r>
-              <w:rPr>
-                <w:rFonts w:cstheme="minorHAnsi"/>
-                <w:b/>
-                <w:szCs w:val="24"/>
-              </w:rPr>
-              <w:t>down</w:t>
-            </w:r>
-            <w:proofErr w:type="spellEnd"/>
           </w:p>
           <w:p>
             <w:pPr>
@@ -5703,18 +5962,8 @@
                 <w:b/>
                 <w:szCs w:val="24"/>
               </w:rPr>
-              <w:t xml:space="preserve">ifconfig s2 </w:t>
+              <w:t>ifconfig s2 down</w:t>
             </w:r>
-            <w:proofErr w:type="spellStart"/>
-            <w:r>
-              <w:rPr>
-                <w:rFonts w:cstheme="minorHAnsi"/>
-                <w:b/>
-                <w:szCs w:val="24"/>
-              </w:rPr>
-              <w:t>down</w:t>
-            </w:r>
-            <w:proofErr w:type="spellEnd"/>
           </w:p>
           <w:p>
             <w:pPr>
@@ -5747,18 +5996,8 @@
                 <w:b/>
                 <w:szCs w:val="24"/>
               </w:rPr>
-              <w:t xml:space="preserve">ifconfig s3 </w:t>
+              <w:t>ifconfig s3 down</w:t>
             </w:r>
-            <w:proofErr w:type="spellStart"/>
-            <w:r>
-              <w:rPr>
-                <w:rFonts w:cstheme="minorHAnsi"/>
-                <w:b/>
-                <w:szCs w:val="24"/>
-              </w:rPr>
-              <w:t>down</w:t>
-            </w:r>
-            <w:proofErr w:type="spellEnd"/>
           </w:p>
           <w:p>
             <w:pPr>
@@ -5850,41 +6089,13 @@
                 <w:szCs w:val="24"/>
               </w:rPr>
             </w:pPr>
-            <w:proofErr w:type="spellStart"/>
             <w:r>
               <w:rPr>
                 <w:rFonts w:cstheme="minorHAnsi"/>
                 <w:b/>
                 <w:szCs w:val="24"/>
               </w:rPr>
-              <w:t>vconfig</w:t>
-            </w:r>
-            <w:proofErr w:type="spellEnd"/>
-            <w:r>
-              <w:rPr>
-                <w:rFonts w:cstheme="minorHAnsi"/>
-                <w:b/>
-                <w:szCs w:val="24"/>
-              </w:rPr>
-              <w:t xml:space="preserve"> </w:t>
-            </w:r>
-            <w:proofErr w:type="spellStart"/>
-            <w:r>
-              <w:rPr>
-                <w:rFonts w:cstheme="minorHAnsi"/>
-                <w:b/>
-                <w:szCs w:val="24"/>
-              </w:rPr>
-              <w:t>add</w:t>
-            </w:r>
-            <w:proofErr w:type="spellEnd"/>
-            <w:r>
-              <w:rPr>
-                <w:rFonts w:cstheme="minorHAnsi"/>
-                <w:b/>
-                <w:szCs w:val="24"/>
-              </w:rPr>
-              <w:t xml:space="preserve"> eth3 100</w:t>
+              <w:t>vconfig add eth3 100</w:t>
             </w:r>
           </w:p>
           <w:p>
@@ -5918,25 +6129,7 @@
                 <w:b/>
                 <w:szCs w:val="24"/>
               </w:rPr>
-              <w:t xml:space="preserve">brctl </w:t>
-            </w:r>
-            <w:proofErr w:type="spellStart"/>
-            <w:r>
-              <w:rPr>
-                <w:rFonts w:cstheme="minorHAnsi"/>
-                <w:b/>
-                <w:szCs w:val="24"/>
-              </w:rPr>
-              <w:t>addbr</w:t>
-            </w:r>
-            <w:proofErr w:type="spellEnd"/>
-            <w:r>
-              <w:rPr>
-                <w:rFonts w:cstheme="minorHAnsi"/>
-                <w:b/>
-                <w:szCs w:val="24"/>
-              </w:rPr>
-              <w:t xml:space="preserve"> vs100</w:t>
+              <w:t>brctl addbr vs100</w:t>
             </w:r>
           </w:p>
           <w:p>
@@ -5953,25 +6146,7 @@
                 <w:b/>
                 <w:szCs w:val="24"/>
               </w:rPr>
-              <w:t xml:space="preserve">brctl </w:t>
-            </w:r>
-            <w:proofErr w:type="spellStart"/>
-            <w:r>
-              <w:rPr>
-                <w:rFonts w:cstheme="minorHAnsi"/>
-                <w:b/>
-                <w:szCs w:val="24"/>
-              </w:rPr>
-              <w:t>addif</w:t>
-            </w:r>
-            <w:proofErr w:type="spellEnd"/>
-            <w:r>
-              <w:rPr>
-                <w:rFonts w:cstheme="minorHAnsi"/>
-                <w:b/>
-                <w:szCs w:val="24"/>
-              </w:rPr>
-              <w:t xml:space="preserve"> vs100 eth0</w:t>
+              <w:t>brctl addif vs100 eth0</w:t>
             </w:r>
           </w:p>
           <w:p>
@@ -5988,25 +6163,7 @@
                 <w:b/>
                 <w:szCs w:val="24"/>
               </w:rPr>
-              <w:t xml:space="preserve">brctl </w:t>
-            </w:r>
-            <w:proofErr w:type="spellStart"/>
-            <w:r>
-              <w:rPr>
-                <w:rFonts w:cstheme="minorHAnsi"/>
-                <w:b/>
-                <w:szCs w:val="24"/>
-              </w:rPr>
-              <w:t>addif</w:t>
-            </w:r>
-            <w:proofErr w:type="spellEnd"/>
-            <w:r>
-              <w:rPr>
-                <w:rFonts w:cstheme="minorHAnsi"/>
-                <w:b/>
-                <w:szCs w:val="24"/>
-              </w:rPr>
-              <w:t xml:space="preserve"> vs100 eth3.100</w:t>
+              <w:t>brctl addif vs100 eth3.100</w:t>
             </w:r>
           </w:p>
           <w:p>
@@ -6102,41 +6259,13 @@
                 <w:szCs w:val="24"/>
               </w:rPr>
             </w:pPr>
-            <w:proofErr w:type="spellStart"/>
             <w:r>
               <w:rPr>
                 <w:rFonts w:cstheme="minorHAnsi"/>
                 <w:b/>
                 <w:szCs w:val="24"/>
               </w:rPr>
-              <w:t>vconfig</w:t>
-            </w:r>
-            <w:proofErr w:type="spellEnd"/>
-            <w:r>
-              <w:rPr>
-                <w:rFonts w:cstheme="minorHAnsi"/>
-                <w:b/>
-                <w:szCs w:val="24"/>
-              </w:rPr>
-              <w:t xml:space="preserve">  </w:t>
-            </w:r>
-            <w:proofErr w:type="spellStart"/>
-            <w:r>
-              <w:rPr>
-                <w:rFonts w:cstheme="minorHAnsi"/>
-                <w:b/>
-                <w:szCs w:val="24"/>
-              </w:rPr>
-              <w:t>add</w:t>
-            </w:r>
-            <w:proofErr w:type="spellEnd"/>
-            <w:r>
-              <w:rPr>
-                <w:rFonts w:cstheme="minorHAnsi"/>
-                <w:b/>
-                <w:szCs w:val="24"/>
-              </w:rPr>
-              <w:t xml:space="preserve"> eth0 100</w:t>
+              <w:t>vconfig  add eth0 100</w:t>
             </w:r>
           </w:p>
           <w:p>
@@ -6147,41 +6276,13 @@
                 <w:szCs w:val="24"/>
               </w:rPr>
             </w:pPr>
-            <w:proofErr w:type="spellStart"/>
             <w:r>
               <w:rPr>
                 <w:rFonts w:cstheme="minorHAnsi"/>
                 <w:b/>
                 <w:szCs w:val="24"/>
               </w:rPr>
-              <w:t>vconfig</w:t>
-            </w:r>
-            <w:proofErr w:type="spellEnd"/>
-            <w:r>
-              <w:rPr>
-                <w:rFonts w:cstheme="minorHAnsi"/>
-                <w:b/>
-                <w:szCs w:val="24"/>
-              </w:rPr>
-              <w:t xml:space="preserve">  </w:t>
-            </w:r>
-            <w:proofErr w:type="spellStart"/>
-            <w:r>
-              <w:rPr>
-                <w:rFonts w:cstheme="minorHAnsi"/>
-                <w:b/>
-                <w:szCs w:val="24"/>
-              </w:rPr>
-              <w:t>add</w:t>
-            </w:r>
-            <w:proofErr w:type="spellEnd"/>
-            <w:r>
-              <w:rPr>
-                <w:rFonts w:cstheme="minorHAnsi"/>
-                <w:b/>
-                <w:szCs w:val="24"/>
-              </w:rPr>
-              <w:t xml:space="preserve"> eth1 100</w:t>
+              <w:t>vconfig  add eth1 100</w:t>
             </w:r>
           </w:p>
           <w:p>
@@ -6232,25 +6333,7 @@
                 <w:b/>
                 <w:szCs w:val="24"/>
               </w:rPr>
-              <w:t xml:space="preserve">brctl </w:t>
-            </w:r>
-            <w:proofErr w:type="spellStart"/>
-            <w:r>
-              <w:rPr>
-                <w:rFonts w:cstheme="minorHAnsi"/>
-                <w:b/>
-                <w:szCs w:val="24"/>
-              </w:rPr>
-              <w:t>addbr</w:t>
-            </w:r>
-            <w:proofErr w:type="spellEnd"/>
-            <w:r>
-              <w:rPr>
-                <w:rFonts w:cstheme="minorHAnsi"/>
-                <w:b/>
-                <w:szCs w:val="24"/>
-              </w:rPr>
-              <w:t xml:space="preserve"> vs100</w:t>
+              <w:t>brctl addbr vs100</w:t>
             </w:r>
           </w:p>
           <w:p>
@@ -6267,25 +6350,7 @@
                 <w:b/>
                 <w:szCs w:val="24"/>
               </w:rPr>
-              <w:t xml:space="preserve">brctl </w:t>
-            </w:r>
-            <w:proofErr w:type="spellStart"/>
-            <w:r>
-              <w:rPr>
-                <w:rFonts w:cstheme="minorHAnsi"/>
-                <w:b/>
-                <w:szCs w:val="24"/>
-              </w:rPr>
-              <w:t>addif</w:t>
-            </w:r>
-            <w:proofErr w:type="spellEnd"/>
-            <w:r>
-              <w:rPr>
-                <w:rFonts w:cstheme="minorHAnsi"/>
-                <w:b/>
-                <w:szCs w:val="24"/>
-              </w:rPr>
-              <w:t xml:space="preserve"> vs100 eth0.100</w:t>
+              <w:t>brctl addif vs100 eth0.100</w:t>
             </w:r>
           </w:p>
           <w:p>
@@ -6302,25 +6367,7 @@
                 <w:b/>
                 <w:szCs w:val="24"/>
               </w:rPr>
-              <w:t xml:space="preserve">brctl </w:t>
-            </w:r>
-            <w:proofErr w:type="spellStart"/>
-            <w:r>
-              <w:rPr>
-                <w:rFonts w:cstheme="minorHAnsi"/>
-                <w:b/>
-                <w:szCs w:val="24"/>
-              </w:rPr>
-              <w:t>addif</w:t>
-            </w:r>
-            <w:proofErr w:type="spellEnd"/>
-            <w:r>
-              <w:rPr>
-                <w:rFonts w:cstheme="minorHAnsi"/>
-                <w:b/>
-                <w:szCs w:val="24"/>
-              </w:rPr>
-              <w:t xml:space="preserve"> vs100 eth1.100</w:t>
+              <w:t>brctl addif vs100 eth1.100</w:t>
             </w:r>
           </w:p>
           <w:p>
@@ -6337,25 +6384,7 @@
                 <w:b/>
                 <w:szCs w:val="24"/>
               </w:rPr>
-              <w:t xml:space="preserve">brctl </w:t>
-            </w:r>
-            <w:proofErr w:type="spellStart"/>
-            <w:r>
-              <w:rPr>
-                <w:rFonts w:cstheme="minorHAnsi"/>
-                <w:b/>
-                <w:szCs w:val="24"/>
-              </w:rPr>
-              <w:t>addif</w:t>
-            </w:r>
-            <w:proofErr w:type="spellEnd"/>
-            <w:r>
-              <w:rPr>
-                <w:rFonts w:cstheme="minorHAnsi"/>
-                <w:b/>
-                <w:szCs w:val="24"/>
-              </w:rPr>
-              <w:t xml:space="preserve"> vs100 eth2</w:t>
+              <w:t>brctl addif vs100 eth2</w:t>
             </w:r>
           </w:p>
           <w:p>
@@ -6442,7 +6471,6 @@
           <w:szCs w:val="24"/>
           <w:u w:val="single"/>
         </w:rPr>
-        <w:lastRenderedPageBreak/>
         <w:t>S</w:t>
       </w:r>
       <w:r>
@@ -6482,41 +6510,13 @@
                 <w:szCs w:val="24"/>
               </w:rPr>
             </w:pPr>
-            <w:proofErr w:type="spellStart"/>
             <w:r>
               <w:rPr>
                 <w:rFonts w:cstheme="minorHAnsi"/>
                 <w:b/>
                 <w:szCs w:val="24"/>
               </w:rPr>
-              <w:t>vconfig</w:t>
-            </w:r>
-            <w:proofErr w:type="spellEnd"/>
-            <w:r>
-              <w:rPr>
-                <w:rFonts w:cstheme="minorHAnsi"/>
-                <w:b/>
-                <w:szCs w:val="24"/>
-              </w:rPr>
-              <w:t xml:space="preserve"> </w:t>
-            </w:r>
-            <w:proofErr w:type="spellStart"/>
-            <w:r>
-              <w:rPr>
-                <w:rFonts w:cstheme="minorHAnsi"/>
-                <w:b/>
-                <w:szCs w:val="24"/>
-              </w:rPr>
-              <w:t>add</w:t>
-            </w:r>
-            <w:proofErr w:type="spellEnd"/>
-            <w:r>
-              <w:rPr>
-                <w:rFonts w:cstheme="minorHAnsi"/>
-                <w:b/>
-                <w:szCs w:val="24"/>
-              </w:rPr>
-              <w:t xml:space="preserve"> eth0 100</w:t>
+              <w:t>vconfig add eth0 100</w:t>
             </w:r>
           </w:p>
           <w:p>
@@ -6550,25 +6550,7 @@
                 <w:b/>
                 <w:szCs w:val="24"/>
               </w:rPr>
-              <w:t xml:space="preserve">brctl </w:t>
-            </w:r>
-            <w:proofErr w:type="spellStart"/>
-            <w:r>
-              <w:rPr>
-                <w:rFonts w:cstheme="minorHAnsi"/>
-                <w:b/>
-                <w:szCs w:val="24"/>
-              </w:rPr>
-              <w:t>addbr</w:t>
-            </w:r>
-            <w:proofErr w:type="spellEnd"/>
-            <w:r>
-              <w:rPr>
-                <w:rFonts w:cstheme="minorHAnsi"/>
-                <w:b/>
-                <w:szCs w:val="24"/>
-              </w:rPr>
-              <w:t xml:space="preserve"> vs100</w:t>
+              <w:t>brctl addbr vs100</w:t>
             </w:r>
           </w:p>
           <w:p>
@@ -6585,25 +6567,7 @@
                 <w:b/>
                 <w:szCs w:val="24"/>
               </w:rPr>
-              <w:t xml:space="preserve">brctl </w:t>
-            </w:r>
-            <w:proofErr w:type="spellStart"/>
-            <w:r>
-              <w:rPr>
-                <w:rFonts w:cstheme="minorHAnsi"/>
-                <w:b/>
-                <w:szCs w:val="24"/>
-              </w:rPr>
-              <w:t>addif</w:t>
-            </w:r>
-            <w:proofErr w:type="spellEnd"/>
-            <w:r>
-              <w:rPr>
-                <w:rFonts w:cstheme="minorHAnsi"/>
-                <w:b/>
-                <w:szCs w:val="24"/>
-              </w:rPr>
-              <w:t xml:space="preserve"> vs100 eth0.100</w:t>
+              <w:t>brctl addif vs100 eth0.100</w:t>
             </w:r>
           </w:p>
           <w:p>
@@ -6620,25 +6584,7 @@
                 <w:b/>
                 <w:szCs w:val="24"/>
               </w:rPr>
-              <w:t xml:space="preserve">brctl </w:t>
-            </w:r>
-            <w:proofErr w:type="spellStart"/>
-            <w:r>
-              <w:rPr>
-                <w:rFonts w:cstheme="minorHAnsi"/>
-                <w:b/>
-                <w:szCs w:val="24"/>
-              </w:rPr>
-              <w:t>addif</w:t>
-            </w:r>
-            <w:proofErr w:type="spellEnd"/>
-            <w:r>
-              <w:rPr>
-                <w:rFonts w:cstheme="minorHAnsi"/>
-                <w:b/>
-                <w:szCs w:val="24"/>
-              </w:rPr>
-              <w:t xml:space="preserve"> vs100 eth1</w:t>
+              <w:t>brctl addif vs100 eth1</w:t>
             </w:r>
           </w:p>
           <w:p>
@@ -6673,12 +6619,14 @@
       <w:pPr>
         <w:rPr>
           <w:rFonts w:cstheme="minorHAnsi"/>
-          <w:szCs w:val="24"/>
-        </w:rPr>
-      </w:pPr>
-      <w:r>
-        <w:rPr>
-          <w:rFonts w:cstheme="minorHAnsi"/>
+          <w:b/>
+          <w:szCs w:val="24"/>
+        </w:rPr>
+      </w:pPr>
+      <w:r>
+        <w:rPr>
+          <w:rFonts w:cstheme="minorHAnsi"/>
+          <w:b/>
           <w:szCs w:val="24"/>
         </w:rPr>
         <w:t>5.1.1</w:t>
@@ -6794,12 +6742,14 @@
       <w:pPr>
         <w:rPr>
           <w:rFonts w:cstheme="minorHAnsi"/>
-          <w:szCs w:val="24"/>
-        </w:rPr>
-      </w:pPr>
-      <w:r>
-        <w:rPr>
-          <w:rFonts w:cstheme="minorHAnsi"/>
+          <w:b/>
+          <w:szCs w:val="24"/>
+        </w:rPr>
+      </w:pPr>
+      <w:r>
+        <w:rPr>
+          <w:rFonts w:cstheme="minorHAnsi"/>
+          <w:b/>
           <w:szCs w:val="24"/>
         </w:rPr>
         <w:t>5.1.2</w:t>
@@ -6812,8 +6762,6 @@
           <w:szCs w:val="24"/>
         </w:rPr>
       </w:pPr>
-      <w:bookmarkStart w:id="0" w:name="_GoBack"/>
-      <w:bookmarkEnd w:id="0"/>
       <w:r>
         <w:rPr>
           <w:rFonts w:cstheme="minorHAnsi"/>
@@ -6895,7 +6843,7 @@
                     <pic:cNvPicPr/>
                   </pic:nvPicPr>
                   <pic:blipFill>
-                    <a:blip r:embed="rId25">
+                    <a:blip r:embed="rId28">
                       <a:extLst>
                         <a:ext uri="{28A0092B-C50C-407E-A947-70E740481C1C}">
                           <a14:useLocalDpi xmlns:a14="http://schemas.microsoft.com/office/drawing/2010/main" val="0"/>
@@ -6935,12 +6883,14 @@
       <w:pPr>
         <w:rPr>
           <w:rFonts w:cstheme="minorHAnsi"/>
-          <w:szCs w:val="24"/>
-        </w:rPr>
-      </w:pPr>
-      <w:r>
-        <w:rPr>
-          <w:rFonts w:cstheme="minorHAnsi"/>
+          <w:b/>
+          <w:szCs w:val="24"/>
+        </w:rPr>
+      </w:pPr>
+      <w:r>
+        <w:rPr>
+          <w:rFonts w:cstheme="minorHAnsi"/>
+          <w:b/>
           <w:szCs w:val="24"/>
         </w:rPr>
         <w:t>5.1.3</w:t>
@@ -7026,7 +6976,6 @@
           <w:szCs w:val="24"/>
           <w:lang w:eastAsia="es-ES_tradnl"/>
         </w:rPr>
-        <w:lastRenderedPageBreak/>
         <w:drawing>
           <wp:inline distT="0" distB="0" distL="0" distR="0">
             <wp:extent cx="5393996" cy="3228975"/>
@@ -7043,7 +6992,7 @@
                     <pic:cNvPicPr/>
                   </pic:nvPicPr>
                   <pic:blipFill>
-                    <a:blip r:embed="rId26">
+                    <a:blip r:embed="rId29">
                       <a:extLst>
                         <a:ext uri="{28A0092B-C50C-407E-A947-70E740481C1C}">
                           <a14:useLocalDpi xmlns:a14="http://schemas.microsoft.com/office/drawing/2010/main" val="0"/>
@@ -7167,7 +7116,7 @@
                     <pic:cNvPicPr/>
                   </pic:nvPicPr>
                   <pic:blipFill>
-                    <a:blip r:embed="rId27">
+                    <a:blip r:embed="rId30">
                       <a:extLst>
                         <a:ext uri="{28A0092B-C50C-407E-A947-70E740481C1C}">
                           <a14:useLocalDpi xmlns:a14="http://schemas.microsoft.com/office/drawing/2010/main" val="0"/>
@@ -7420,15 +7369,16 @@
       <w:pPr>
         <w:rPr>
           <w:rFonts w:cstheme="minorHAnsi"/>
-          <w:szCs w:val="24"/>
-        </w:rPr>
-      </w:pPr>
-      <w:r>
-        <w:rPr>
-          <w:rFonts w:cstheme="minorHAnsi"/>
-          <w:szCs w:val="24"/>
-        </w:rPr>
-        <w:lastRenderedPageBreak/>
+          <w:b/>
+          <w:szCs w:val="24"/>
+        </w:rPr>
+      </w:pPr>
+      <w:r>
+        <w:rPr>
+          <w:rFonts w:cstheme="minorHAnsi"/>
+          <w:b/>
+          <w:szCs w:val="24"/>
+        </w:rPr>
         <w:t>5.1.4</w:t>
       </w:r>
     </w:p>
@@ -7477,7 +7427,7 @@
                     <pic:cNvPicPr/>
                   </pic:nvPicPr>
                   <pic:blipFill>
-                    <a:blip r:embed="rId28">
+                    <a:blip r:embed="rId31">
                       <a:extLst>
                         <a:ext uri="{28A0092B-C50C-407E-A947-70E740481C1C}">
                           <a14:useLocalDpi xmlns:a14="http://schemas.microsoft.com/office/drawing/2010/main" val="0"/>
@@ -7534,7 +7484,7 @@
                     <pic:cNvPicPr/>
                   </pic:nvPicPr>
                   <pic:blipFill>
-                    <a:blip r:embed="rId29">
+                    <a:blip r:embed="rId32">
                       <a:extLst>
                         <a:ext uri="{28A0092B-C50C-407E-A947-70E740481C1C}">
                           <a14:useLocalDpi xmlns:a14="http://schemas.microsoft.com/office/drawing/2010/main" val="0"/>
@@ -7565,12 +7515,14 @@
       <w:pPr>
         <w:rPr>
           <w:rFonts w:cstheme="minorHAnsi"/>
-          <w:szCs w:val="24"/>
-        </w:rPr>
-      </w:pPr>
-      <w:r>
-        <w:rPr>
-          <w:rFonts w:cstheme="minorHAnsi"/>
+          <w:b/>
+          <w:szCs w:val="24"/>
+        </w:rPr>
+      </w:pPr>
+      <w:r>
+        <w:rPr>
+          <w:rFonts w:cstheme="minorHAnsi"/>
+          <w:b/>
           <w:szCs w:val="24"/>
         </w:rPr>
         <w:t>5.1.5</w:t>
@@ -7617,12 +7569,14 @@
       <w:pPr>
         <w:rPr>
           <w:rFonts w:cstheme="minorHAnsi"/>
-          <w:szCs w:val="24"/>
-        </w:rPr>
-      </w:pPr>
-      <w:r>
-        <w:rPr>
-          <w:rFonts w:cstheme="minorHAnsi"/>
+          <w:b/>
+          <w:szCs w:val="24"/>
+        </w:rPr>
+      </w:pPr>
+      <w:r>
+        <w:rPr>
+          <w:rFonts w:cstheme="minorHAnsi"/>
+          <w:b/>
           <w:szCs w:val="24"/>
         </w:rPr>
         <w:t>5.1.6</w:t>
@@ -7655,15 +7609,16 @@
       <w:pPr>
         <w:rPr>
           <w:rFonts w:cstheme="minorHAnsi"/>
-          <w:szCs w:val="24"/>
-        </w:rPr>
-      </w:pPr>
-      <w:r>
-        <w:rPr>
-          <w:rFonts w:cstheme="minorHAnsi"/>
-          <w:szCs w:val="24"/>
-        </w:rPr>
-        <w:lastRenderedPageBreak/>
+          <w:b/>
+          <w:szCs w:val="24"/>
+        </w:rPr>
+      </w:pPr>
+      <w:r>
+        <w:rPr>
+          <w:rFonts w:cstheme="minorHAnsi"/>
+          <w:b/>
+          <w:szCs w:val="24"/>
+        </w:rPr>
         <w:t>5.1.7</w:t>
       </w:r>
     </w:p>
@@ -7707,12 +7662,14 @@
       <w:pPr>
         <w:rPr>
           <w:rFonts w:cstheme="minorHAnsi"/>
-          <w:szCs w:val="24"/>
-        </w:rPr>
-      </w:pPr>
-      <w:r>
-        <w:rPr>
-          <w:rFonts w:cstheme="minorHAnsi"/>
+          <w:b/>
+          <w:szCs w:val="24"/>
+        </w:rPr>
+      </w:pPr>
+      <w:r>
+        <w:rPr>
+          <w:rFonts w:cstheme="minorHAnsi"/>
+          <w:b/>
           <w:szCs w:val="24"/>
         </w:rPr>
         <w:t>5.1.8</w:t>
@@ -7800,7 +7757,7 @@
                     <pic:cNvPicPr/>
                   </pic:nvPicPr>
                   <pic:blipFill>
-                    <a:blip r:embed="rId30">
+                    <a:blip r:embed="rId33">
                       <a:extLst>
                         <a:ext uri="{28A0092B-C50C-407E-A947-70E740481C1C}">
                           <a14:useLocalDpi xmlns:a14="http://schemas.microsoft.com/office/drawing/2010/main" val="0"/>
@@ -7851,47 +7808,7 @@
           <w:szCs w:val="24"/>
           <w:u w:val="single"/>
         </w:rPr>
-        <w:t xml:space="preserve">5.2 </w:t>
-      </w:r>
-      <w:proofErr w:type="spellStart"/>
-      <w:r>
-        <w:rPr>
-          <w:rFonts w:cstheme="minorHAnsi"/>
-          <w:b/>
-          <w:szCs w:val="24"/>
-          <w:u w:val="single"/>
-        </w:rPr>
-        <w:t>Configuracion</w:t>
-      </w:r>
-      <w:proofErr w:type="spellEnd"/>
-      <w:r>
-        <w:rPr>
-          <w:rFonts w:cstheme="minorHAnsi"/>
-          <w:b/>
-          <w:szCs w:val="24"/>
-          <w:u w:val="single"/>
-        </w:rPr>
-        <w:t xml:space="preserve"> </w:t>
-      </w:r>
-      <w:proofErr w:type="spellStart"/>
-      <w:r>
-        <w:rPr>
-          <w:rFonts w:cstheme="minorHAnsi"/>
-          <w:b/>
-          <w:szCs w:val="24"/>
-          <w:u w:val="single"/>
-        </w:rPr>
-        <w:t>Vlan</w:t>
-      </w:r>
-      <w:proofErr w:type="spellEnd"/>
-      <w:r>
-        <w:rPr>
-          <w:rFonts w:cstheme="minorHAnsi"/>
-          <w:b/>
-          <w:szCs w:val="24"/>
-          <w:u w:val="single"/>
-        </w:rPr>
-        <w:t xml:space="preserve"> 200</w:t>
+        <w:t>5.2 Configuracion Vlan 200</w:t>
       </w:r>
     </w:p>
     <w:p>
@@ -7945,41 +7862,13 @@
                 <w:szCs w:val="24"/>
               </w:rPr>
             </w:pPr>
-            <w:proofErr w:type="spellStart"/>
             <w:r>
               <w:rPr>
                 <w:rFonts w:cstheme="minorHAnsi"/>
                 <w:b/>
                 <w:szCs w:val="24"/>
               </w:rPr>
-              <w:t>vconfig</w:t>
-            </w:r>
-            <w:proofErr w:type="spellEnd"/>
-            <w:r>
-              <w:rPr>
-                <w:rFonts w:cstheme="minorHAnsi"/>
-                <w:b/>
-                <w:szCs w:val="24"/>
-              </w:rPr>
-              <w:t xml:space="preserve"> </w:t>
-            </w:r>
-            <w:proofErr w:type="spellStart"/>
-            <w:r>
-              <w:rPr>
-                <w:rFonts w:cstheme="minorHAnsi"/>
-                <w:b/>
-                <w:szCs w:val="24"/>
-              </w:rPr>
-              <w:t>add</w:t>
-            </w:r>
-            <w:proofErr w:type="spellEnd"/>
-            <w:r>
-              <w:rPr>
-                <w:rFonts w:cstheme="minorHAnsi"/>
-                <w:b/>
-                <w:szCs w:val="24"/>
-              </w:rPr>
-              <w:t xml:space="preserve"> eth3 200</w:t>
+              <w:t>vconfig add eth3 200</w:t>
             </w:r>
           </w:p>
           <w:p>
@@ -8013,25 +7902,7 @@
                 <w:b/>
                 <w:szCs w:val="24"/>
               </w:rPr>
-              <w:t xml:space="preserve">brctl </w:t>
-            </w:r>
-            <w:proofErr w:type="spellStart"/>
-            <w:r>
-              <w:rPr>
-                <w:rFonts w:cstheme="minorHAnsi"/>
-                <w:b/>
-                <w:szCs w:val="24"/>
-              </w:rPr>
-              <w:t>addbr</w:t>
-            </w:r>
-            <w:proofErr w:type="spellEnd"/>
-            <w:r>
-              <w:rPr>
-                <w:rFonts w:cstheme="minorHAnsi"/>
-                <w:b/>
-                <w:szCs w:val="24"/>
-              </w:rPr>
-              <w:t xml:space="preserve"> vs200</w:t>
+              <w:t>brctl addbr vs200</w:t>
             </w:r>
           </w:p>
           <w:p>
@@ -8048,25 +7919,7 @@
                 <w:b/>
                 <w:szCs w:val="24"/>
               </w:rPr>
-              <w:t xml:space="preserve">brctl </w:t>
-            </w:r>
-            <w:proofErr w:type="spellStart"/>
-            <w:r>
-              <w:rPr>
-                <w:rFonts w:cstheme="minorHAnsi"/>
-                <w:b/>
-                <w:szCs w:val="24"/>
-              </w:rPr>
-              <w:t>addif</w:t>
-            </w:r>
-            <w:proofErr w:type="spellEnd"/>
-            <w:r>
-              <w:rPr>
-                <w:rFonts w:cstheme="minorHAnsi"/>
-                <w:b/>
-                <w:szCs w:val="24"/>
-              </w:rPr>
-              <w:t xml:space="preserve"> vs200 eth3.200</w:t>
+              <w:t>brctl addif vs200 eth3.200</w:t>
             </w:r>
           </w:p>
           <w:p>
@@ -8083,25 +7936,7 @@
                 <w:b/>
                 <w:szCs w:val="24"/>
               </w:rPr>
-              <w:t xml:space="preserve">brctl </w:t>
-            </w:r>
-            <w:proofErr w:type="spellStart"/>
-            <w:r>
-              <w:rPr>
-                <w:rFonts w:cstheme="minorHAnsi"/>
-                <w:b/>
-                <w:szCs w:val="24"/>
-              </w:rPr>
-              <w:t>addif</w:t>
-            </w:r>
-            <w:proofErr w:type="spellEnd"/>
-            <w:r>
-              <w:rPr>
-                <w:rFonts w:cstheme="minorHAnsi"/>
-                <w:b/>
-                <w:szCs w:val="24"/>
-              </w:rPr>
-              <w:t xml:space="preserve"> vs200 eth2</w:t>
+              <w:t>brctl addif vs200 eth2</w:t>
             </w:r>
           </w:p>
           <w:p>
@@ -8170,7 +8005,6 @@
           <w:b/>
           <w:szCs w:val="24"/>
         </w:rPr>
-        <w:lastRenderedPageBreak/>
         <w:t>S</w:t>
       </w:r>
       <w:r>
@@ -8208,41 +8042,13 @@
                 <w:szCs w:val="24"/>
               </w:rPr>
             </w:pPr>
-            <w:proofErr w:type="spellStart"/>
             <w:r>
               <w:rPr>
                 <w:rFonts w:cstheme="minorHAnsi"/>
                 <w:b/>
                 <w:szCs w:val="24"/>
               </w:rPr>
-              <w:t>vconfig</w:t>
-            </w:r>
-            <w:proofErr w:type="spellEnd"/>
-            <w:r>
-              <w:rPr>
-                <w:rFonts w:cstheme="minorHAnsi"/>
-                <w:b/>
-                <w:szCs w:val="24"/>
-              </w:rPr>
-              <w:t xml:space="preserve"> </w:t>
-            </w:r>
-            <w:proofErr w:type="spellStart"/>
-            <w:r>
-              <w:rPr>
-                <w:rFonts w:cstheme="minorHAnsi"/>
-                <w:b/>
-                <w:szCs w:val="24"/>
-              </w:rPr>
-              <w:t>add</w:t>
-            </w:r>
-            <w:proofErr w:type="spellEnd"/>
-            <w:r>
-              <w:rPr>
-                <w:rFonts w:cstheme="minorHAnsi"/>
-                <w:b/>
-                <w:szCs w:val="24"/>
-              </w:rPr>
-              <w:t xml:space="preserve"> eth0 200 </w:t>
+              <w:t xml:space="preserve">vconfig add eth0 200 </w:t>
             </w:r>
           </w:p>
           <w:p>
@@ -8276,25 +8082,7 @@
                 <w:b/>
                 <w:szCs w:val="24"/>
               </w:rPr>
-              <w:t xml:space="preserve">brctl </w:t>
-            </w:r>
-            <w:proofErr w:type="spellStart"/>
-            <w:r>
-              <w:rPr>
-                <w:rFonts w:cstheme="minorHAnsi"/>
-                <w:b/>
-                <w:szCs w:val="24"/>
-              </w:rPr>
-              <w:t>addbr</w:t>
-            </w:r>
-            <w:proofErr w:type="spellEnd"/>
-            <w:r>
-              <w:rPr>
-                <w:rFonts w:cstheme="minorHAnsi"/>
-                <w:b/>
-                <w:szCs w:val="24"/>
-              </w:rPr>
-              <w:t xml:space="preserve"> vs200 </w:t>
+              <w:t xml:space="preserve">brctl addbr vs200 </w:t>
             </w:r>
           </w:p>
           <w:p>
@@ -8311,25 +8099,7 @@
                 <w:b/>
                 <w:szCs w:val="24"/>
               </w:rPr>
-              <w:t xml:space="preserve">brctl </w:t>
-            </w:r>
-            <w:proofErr w:type="spellStart"/>
-            <w:r>
-              <w:rPr>
-                <w:rFonts w:cstheme="minorHAnsi"/>
-                <w:b/>
-                <w:szCs w:val="24"/>
-              </w:rPr>
-              <w:t>addif</w:t>
-            </w:r>
-            <w:proofErr w:type="spellEnd"/>
-            <w:r>
-              <w:rPr>
-                <w:rFonts w:cstheme="minorHAnsi"/>
-                <w:b/>
-                <w:szCs w:val="24"/>
-              </w:rPr>
-              <w:t xml:space="preserve"> vs200 eth0.200</w:t>
+              <w:t>brctl addif vs200 eth0.200</w:t>
             </w:r>
           </w:p>
           <w:p>
@@ -8346,25 +8116,7 @@
                 <w:b/>
                 <w:szCs w:val="24"/>
               </w:rPr>
-              <w:t xml:space="preserve">brctl </w:t>
-            </w:r>
-            <w:proofErr w:type="spellStart"/>
-            <w:r>
-              <w:rPr>
-                <w:rFonts w:cstheme="minorHAnsi"/>
-                <w:b/>
-                <w:szCs w:val="24"/>
-              </w:rPr>
-              <w:t>addif</w:t>
-            </w:r>
-            <w:proofErr w:type="spellEnd"/>
-            <w:r>
-              <w:rPr>
-                <w:rFonts w:cstheme="minorHAnsi"/>
-                <w:b/>
-                <w:szCs w:val="24"/>
-              </w:rPr>
-              <w:t xml:space="preserve"> vs200 eth3</w:t>
+              <w:t>brctl addif vs200 eth3</w:t>
             </w:r>
           </w:p>
           <w:p>
@@ -8401,9 +8153,19 @@
           <w:szCs w:val="24"/>
         </w:rPr>
       </w:pPr>
-      <w:r>
-        <w:rPr>
-          <w:rFonts w:cstheme="minorHAnsi"/>
+    </w:p>
+    <w:p>
+      <w:pPr>
+        <w:rPr>
+          <w:rFonts w:cstheme="minorHAnsi"/>
+          <w:b/>
+          <w:szCs w:val="24"/>
+        </w:rPr>
+      </w:pPr>
+      <w:r>
+        <w:rPr>
+          <w:rFonts w:cstheme="minorHAnsi"/>
+          <w:b/>
           <w:szCs w:val="24"/>
         </w:rPr>
         <w:t>5.2.1</w:t>
@@ -8477,12 +8239,14 @@
       <w:pPr>
         <w:rPr>
           <w:rFonts w:cstheme="minorHAnsi"/>
-          <w:szCs w:val="24"/>
-        </w:rPr>
-      </w:pPr>
-      <w:r>
-        <w:rPr>
-          <w:rFonts w:cstheme="minorHAnsi"/>
+          <w:b/>
+          <w:szCs w:val="24"/>
+        </w:rPr>
+      </w:pPr>
+      <w:r>
+        <w:rPr>
+          <w:rFonts w:cstheme="minorHAnsi"/>
+          <w:b/>
           <w:szCs w:val="24"/>
         </w:rPr>
         <w:t>5.2.3</w:t>
@@ -8504,14 +8268,7 @@
           <w:rFonts w:cstheme="minorHAnsi"/>
           <w:szCs w:val="24"/>
         </w:rPr>
-        <w:t xml:space="preserve">En este caso al hacer ping de pc4 a pc3 podemos ver que la solicitud de ARP </w:t>
-      </w:r>
-      <w:r>
-        <w:rPr>
-          <w:rFonts w:cstheme="minorHAnsi"/>
-          <w:szCs w:val="24"/>
-        </w:rPr>
-        <w:t>pasa</w:t>
+        <w:t>En este caso al hacer ping de pc4 a pc3 podemos ver que la solicitud de ARP pasa</w:t>
       </w:r>
       <w:r>
         <w:rPr>
@@ -8525,37 +8282,7 @@
           <w:rFonts w:cstheme="minorHAnsi"/>
           <w:szCs w:val="24"/>
         </w:rPr>
-        <w:t xml:space="preserve"> por los</w:t>
-      </w:r>
-      <w:r>
-        <w:rPr>
-          <w:rFonts w:cstheme="minorHAnsi"/>
-          <w:szCs w:val="24"/>
-        </w:rPr>
-        <w:t xml:space="preserve"> </w:t>
-      </w:r>
-      <w:proofErr w:type="spellStart"/>
-      <w:r>
-        <w:rPr>
-          <w:rFonts w:cstheme="minorHAnsi"/>
-          <w:szCs w:val="24"/>
-        </w:rPr>
-        <w:t>switch´s</w:t>
-      </w:r>
-      <w:proofErr w:type="spellEnd"/>
-      <w:r>
-        <w:rPr>
-          <w:rFonts w:cstheme="minorHAnsi"/>
-          <w:szCs w:val="24"/>
-        </w:rPr>
-        <w:t xml:space="preserve"> s1 y s2. Y la respuesta de ICMP también </w:t>
-      </w:r>
-      <w:r>
-        <w:rPr>
-          <w:rFonts w:cstheme="minorHAnsi"/>
-          <w:szCs w:val="24"/>
-        </w:rPr>
-        <w:t>pasa</w:t>
+        <w:t xml:space="preserve"> por los switch´s s1 y s2. Y la respuesta de ICMP también pasa</w:t>
       </w:r>
       <w:r>
         <w:rPr>
@@ -8595,12 +8322,14 @@
       <w:pPr>
         <w:rPr>
           <w:rFonts w:cstheme="minorHAnsi"/>
-          <w:szCs w:val="24"/>
-        </w:rPr>
-      </w:pPr>
-      <w:r>
-        <w:rPr>
-          <w:rFonts w:cstheme="minorHAnsi"/>
+          <w:b/>
+          <w:szCs w:val="24"/>
+        </w:rPr>
+      </w:pPr>
+      <w:r>
+        <w:rPr>
+          <w:rFonts w:cstheme="minorHAnsi"/>
+          <w:b/>
           <w:szCs w:val="24"/>
         </w:rPr>
         <w:t>5.2.4</w:t>
@@ -8651,7 +8380,7 @@
                     <pic:cNvPicPr/>
                   </pic:nvPicPr>
                   <pic:blipFill>
-                    <a:blip r:embed="rId31">
+                    <a:blip r:embed="rId34">
                       <a:extLst>
                         <a:ext uri="{28A0092B-C50C-407E-A947-70E740481C1C}">
                           <a14:useLocalDpi xmlns:a14="http://schemas.microsoft.com/office/drawing/2010/main" val="0"/>
@@ -8682,12 +8411,14 @@
       <w:pPr>
         <w:rPr>
           <w:rFonts w:cstheme="minorHAnsi"/>
-          <w:szCs w:val="24"/>
-        </w:rPr>
-      </w:pPr>
-      <w:r>
-        <w:rPr>
-          <w:rFonts w:cstheme="minorHAnsi"/>
+          <w:b/>
+          <w:szCs w:val="24"/>
+        </w:rPr>
+      </w:pPr>
+      <w:r>
+        <w:rPr>
+          <w:rFonts w:cstheme="minorHAnsi"/>
+          <w:b/>
           <w:szCs w:val="24"/>
         </w:rPr>
         <w:t>5.2.5</w:t>
@@ -8755,15 +8486,16 @@
       <w:pPr>
         <w:rPr>
           <w:rFonts w:cstheme="minorHAnsi"/>
-          <w:szCs w:val="24"/>
-        </w:rPr>
-      </w:pPr>
-      <w:r>
-        <w:rPr>
-          <w:rFonts w:cstheme="minorHAnsi"/>
-          <w:szCs w:val="24"/>
-        </w:rPr>
-        <w:lastRenderedPageBreak/>
+          <w:b/>
+          <w:szCs w:val="24"/>
+        </w:rPr>
+      </w:pPr>
+      <w:r>
+        <w:rPr>
+          <w:rFonts w:cstheme="minorHAnsi"/>
+          <w:b/>
+          <w:szCs w:val="24"/>
+        </w:rPr>
         <w:t>5.2.6</w:t>
       </w:r>
     </w:p>
@@ -8832,49 +8564,40 @@
           <w:szCs w:val="24"/>
         </w:rPr>
       </w:pPr>
-      <w:r>
-        <w:rPr>
-          <w:rFonts w:cstheme="minorHAnsi"/>
-          <w:b/>
-          <w:szCs w:val="24"/>
-        </w:rPr>
-        <w:t xml:space="preserve">5.3 </w:t>
-      </w:r>
-      <w:proofErr w:type="spellStart"/>
-      <w:r>
-        <w:rPr>
-          <w:rFonts w:cstheme="minorHAnsi"/>
-          <w:b/>
-          <w:szCs w:val="24"/>
-        </w:rPr>
-        <w:t>Configuracion</w:t>
-      </w:r>
-      <w:proofErr w:type="spellEnd"/>
-      <w:r>
-        <w:rPr>
-          <w:rFonts w:cstheme="minorHAnsi"/>
-          <w:b/>
-          <w:szCs w:val="24"/>
-        </w:rPr>
-        <w:t xml:space="preserve"> de </w:t>
-      </w:r>
-      <w:proofErr w:type="spellStart"/>
-      <w:r>
-        <w:rPr>
-          <w:rFonts w:cstheme="minorHAnsi"/>
-          <w:b/>
-          <w:szCs w:val="24"/>
-        </w:rPr>
-        <w:t>vlan</w:t>
-      </w:r>
-      <w:proofErr w:type="spellEnd"/>
-      <w:r>
-        <w:rPr>
-          <w:rFonts w:cstheme="minorHAnsi"/>
-          <w:b/>
-          <w:szCs w:val="24"/>
-        </w:rPr>
-        <w:t xml:space="preserve"> 300</w:t>
+    </w:p>
+    <w:p>
+      <w:pPr>
+        <w:rPr>
+          <w:rFonts w:cstheme="minorHAnsi"/>
+          <w:b/>
+          <w:szCs w:val="24"/>
+        </w:rPr>
+      </w:pPr>
+    </w:p>
+    <w:p>
+      <w:pPr>
+        <w:rPr>
+          <w:rFonts w:cstheme="minorHAnsi"/>
+          <w:b/>
+          <w:szCs w:val="24"/>
+        </w:rPr>
+      </w:pPr>
+    </w:p>
+    <w:p>
+      <w:pPr>
+        <w:rPr>
+          <w:rFonts w:cstheme="minorHAnsi"/>
+          <w:b/>
+          <w:szCs w:val="24"/>
+        </w:rPr>
+      </w:pPr>
+      <w:r>
+        <w:rPr>
+          <w:rFonts w:cstheme="minorHAnsi"/>
+          <w:b/>
+          <w:szCs w:val="24"/>
+        </w:rPr>
+        <w:t>5.3 Configuracion de vlan 300</w:t>
       </w:r>
     </w:p>
     <w:p>
@@ -8921,41 +8644,13 @@
                 <w:szCs w:val="24"/>
               </w:rPr>
             </w:pPr>
-            <w:proofErr w:type="spellStart"/>
             <w:r>
               <w:rPr>
                 <w:rFonts w:cstheme="minorHAnsi"/>
                 <w:b/>
                 <w:szCs w:val="24"/>
               </w:rPr>
-              <w:t>vconfig</w:t>
-            </w:r>
-            <w:proofErr w:type="spellEnd"/>
-            <w:r>
-              <w:rPr>
-                <w:rFonts w:cstheme="minorHAnsi"/>
-                <w:b/>
-                <w:szCs w:val="24"/>
-              </w:rPr>
-              <w:t xml:space="preserve"> </w:t>
-            </w:r>
-            <w:proofErr w:type="spellStart"/>
-            <w:r>
-              <w:rPr>
-                <w:rFonts w:cstheme="minorHAnsi"/>
-                <w:b/>
-                <w:szCs w:val="24"/>
-              </w:rPr>
-              <w:t>add</w:t>
-            </w:r>
-            <w:proofErr w:type="spellEnd"/>
-            <w:r>
-              <w:rPr>
-                <w:rFonts w:cstheme="minorHAnsi"/>
-                <w:b/>
-                <w:szCs w:val="24"/>
-              </w:rPr>
-              <w:t xml:space="preserve"> eth3 300</w:t>
+              <w:t>vconfig add eth3 300</w:t>
             </w:r>
           </w:p>
           <w:p>
@@ -8989,25 +8684,7 @@
                 <w:b/>
                 <w:szCs w:val="24"/>
               </w:rPr>
-              <w:t xml:space="preserve">brctl </w:t>
-            </w:r>
-            <w:proofErr w:type="spellStart"/>
-            <w:r>
-              <w:rPr>
-                <w:rFonts w:cstheme="minorHAnsi"/>
-                <w:b/>
-                <w:szCs w:val="24"/>
-              </w:rPr>
-              <w:t>addbr</w:t>
-            </w:r>
-            <w:proofErr w:type="spellEnd"/>
-            <w:r>
-              <w:rPr>
-                <w:rFonts w:cstheme="minorHAnsi"/>
-                <w:b/>
-                <w:szCs w:val="24"/>
-              </w:rPr>
-              <w:t xml:space="preserve"> vs300</w:t>
+              <w:t>brctl addbr vs300</w:t>
             </w:r>
           </w:p>
           <w:p>
@@ -9024,25 +8701,7 @@
                 <w:b/>
                 <w:szCs w:val="24"/>
               </w:rPr>
-              <w:t xml:space="preserve">brctl </w:t>
-            </w:r>
-            <w:proofErr w:type="spellStart"/>
-            <w:r>
-              <w:rPr>
-                <w:rFonts w:cstheme="minorHAnsi"/>
-                <w:b/>
-                <w:szCs w:val="24"/>
-              </w:rPr>
-              <w:t>addif</w:t>
-            </w:r>
-            <w:proofErr w:type="spellEnd"/>
-            <w:r>
-              <w:rPr>
-                <w:rFonts w:cstheme="minorHAnsi"/>
-                <w:b/>
-                <w:szCs w:val="24"/>
-              </w:rPr>
-              <w:t xml:space="preserve"> vs300 eth1</w:t>
+              <w:t>brctl addif vs300 eth1</w:t>
             </w:r>
           </w:p>
           <w:p>
@@ -9059,25 +8718,7 @@
                 <w:b/>
                 <w:szCs w:val="24"/>
               </w:rPr>
-              <w:t xml:space="preserve">brctl </w:t>
-            </w:r>
-            <w:proofErr w:type="spellStart"/>
-            <w:r>
-              <w:rPr>
-                <w:rFonts w:cstheme="minorHAnsi"/>
-                <w:b/>
-                <w:szCs w:val="24"/>
-              </w:rPr>
-              <w:t>addif</w:t>
-            </w:r>
-            <w:proofErr w:type="spellEnd"/>
-            <w:r>
-              <w:rPr>
-                <w:rFonts w:cstheme="minorHAnsi"/>
-                <w:b/>
-                <w:szCs w:val="24"/>
-              </w:rPr>
-              <w:t xml:space="preserve"> vs300 eth3.300</w:t>
+              <w:t>brctl addif vs300 eth3.300</w:t>
             </w:r>
           </w:p>
           <w:p>
@@ -9168,41 +8809,13 @@
                 <w:szCs w:val="24"/>
               </w:rPr>
             </w:pPr>
-            <w:proofErr w:type="spellStart"/>
             <w:r>
               <w:rPr>
                 <w:rFonts w:cstheme="minorHAnsi"/>
                 <w:b/>
                 <w:szCs w:val="24"/>
               </w:rPr>
-              <w:t>vconfig</w:t>
-            </w:r>
-            <w:proofErr w:type="spellEnd"/>
-            <w:r>
-              <w:rPr>
-                <w:rFonts w:cstheme="minorHAnsi"/>
-                <w:b/>
-                <w:szCs w:val="24"/>
-              </w:rPr>
-              <w:t xml:space="preserve"> </w:t>
-            </w:r>
-            <w:proofErr w:type="spellStart"/>
-            <w:r>
-              <w:rPr>
-                <w:rFonts w:cstheme="minorHAnsi"/>
-                <w:b/>
-                <w:szCs w:val="24"/>
-              </w:rPr>
-              <w:t>add</w:t>
-            </w:r>
-            <w:proofErr w:type="spellEnd"/>
-            <w:r>
-              <w:rPr>
-                <w:rFonts w:cstheme="minorHAnsi"/>
-                <w:b/>
-                <w:szCs w:val="24"/>
-              </w:rPr>
-              <w:t xml:space="preserve"> eth0 300</w:t>
+              <w:t>vconfig add eth0 300</w:t>
             </w:r>
           </w:p>
           <w:p>
@@ -9213,41 +8826,13 @@
                 <w:szCs w:val="24"/>
               </w:rPr>
             </w:pPr>
-            <w:proofErr w:type="spellStart"/>
             <w:r>
               <w:rPr>
                 <w:rFonts w:cstheme="minorHAnsi"/>
                 <w:b/>
                 <w:szCs w:val="24"/>
               </w:rPr>
-              <w:t>vconfig</w:t>
-            </w:r>
-            <w:proofErr w:type="spellEnd"/>
-            <w:r>
-              <w:rPr>
-                <w:rFonts w:cstheme="minorHAnsi"/>
-                <w:b/>
-                <w:szCs w:val="24"/>
-              </w:rPr>
-              <w:t xml:space="preserve"> </w:t>
-            </w:r>
-            <w:proofErr w:type="spellStart"/>
-            <w:r>
-              <w:rPr>
-                <w:rFonts w:cstheme="minorHAnsi"/>
-                <w:b/>
-                <w:szCs w:val="24"/>
-              </w:rPr>
-              <w:t>add</w:t>
-            </w:r>
-            <w:proofErr w:type="spellEnd"/>
-            <w:r>
-              <w:rPr>
-                <w:rFonts w:cstheme="minorHAnsi"/>
-                <w:b/>
-                <w:szCs w:val="24"/>
-              </w:rPr>
-              <w:t xml:space="preserve"> eth1 300</w:t>
+              <w:t>vconfig add eth1 300</w:t>
             </w:r>
           </w:p>
           <w:p>
@@ -9298,25 +8883,7 @@
                 <w:b/>
                 <w:szCs w:val="24"/>
               </w:rPr>
-              <w:t xml:space="preserve">brctl </w:t>
-            </w:r>
-            <w:proofErr w:type="spellStart"/>
-            <w:r>
-              <w:rPr>
-                <w:rFonts w:cstheme="minorHAnsi"/>
-                <w:b/>
-                <w:szCs w:val="24"/>
-              </w:rPr>
-              <w:t>addbr</w:t>
-            </w:r>
-            <w:proofErr w:type="spellEnd"/>
-            <w:r>
-              <w:rPr>
-                <w:rFonts w:cstheme="minorHAnsi"/>
-                <w:b/>
-                <w:szCs w:val="24"/>
-              </w:rPr>
-              <w:t xml:space="preserve"> vs300</w:t>
+              <w:t>brctl addbr vs300</w:t>
             </w:r>
           </w:p>
           <w:p>
@@ -9333,25 +8900,7 @@
                 <w:b/>
                 <w:szCs w:val="24"/>
               </w:rPr>
-              <w:t xml:space="preserve">brctl </w:t>
-            </w:r>
-            <w:proofErr w:type="spellStart"/>
-            <w:r>
-              <w:rPr>
-                <w:rFonts w:cstheme="minorHAnsi"/>
-                <w:b/>
-                <w:szCs w:val="24"/>
-              </w:rPr>
-              <w:t>addif</w:t>
-            </w:r>
-            <w:proofErr w:type="spellEnd"/>
-            <w:r>
-              <w:rPr>
-                <w:rFonts w:cstheme="minorHAnsi"/>
-                <w:b/>
-                <w:szCs w:val="24"/>
-              </w:rPr>
-              <w:t xml:space="preserve"> vs300 eth0.300</w:t>
+              <w:t>brctl addif vs300 eth0.300</w:t>
             </w:r>
           </w:p>
           <w:p>
@@ -9368,25 +8917,7 @@
                 <w:b/>
                 <w:szCs w:val="24"/>
               </w:rPr>
-              <w:t xml:space="preserve">brctl </w:t>
-            </w:r>
-            <w:proofErr w:type="spellStart"/>
-            <w:r>
-              <w:rPr>
-                <w:rFonts w:cstheme="minorHAnsi"/>
-                <w:b/>
-                <w:szCs w:val="24"/>
-              </w:rPr>
-              <w:t>addif</w:t>
-            </w:r>
-            <w:proofErr w:type="spellEnd"/>
-            <w:r>
-              <w:rPr>
-                <w:rFonts w:cstheme="minorHAnsi"/>
-                <w:b/>
-                <w:szCs w:val="24"/>
-              </w:rPr>
-              <w:t xml:space="preserve"> vs300 eth1.300</w:t>
+              <w:t>brctl addif vs300 eth1.300</w:t>
             </w:r>
           </w:p>
           <w:p>
@@ -9471,41 +9002,13 @@
                 <w:szCs w:val="24"/>
               </w:rPr>
             </w:pPr>
-            <w:proofErr w:type="spellStart"/>
             <w:r>
               <w:rPr>
                 <w:rFonts w:cstheme="minorHAnsi"/>
                 <w:b/>
                 <w:szCs w:val="24"/>
               </w:rPr>
-              <w:t>vconfig</w:t>
-            </w:r>
-            <w:proofErr w:type="spellEnd"/>
-            <w:r>
-              <w:rPr>
-                <w:rFonts w:cstheme="minorHAnsi"/>
-                <w:b/>
-                <w:szCs w:val="24"/>
-              </w:rPr>
-              <w:t xml:space="preserve"> </w:t>
-            </w:r>
-            <w:proofErr w:type="spellStart"/>
-            <w:r>
-              <w:rPr>
-                <w:rFonts w:cstheme="minorHAnsi"/>
-                <w:b/>
-                <w:szCs w:val="24"/>
-              </w:rPr>
-              <w:t>add</w:t>
-            </w:r>
-            <w:proofErr w:type="spellEnd"/>
-            <w:r>
-              <w:rPr>
-                <w:rFonts w:cstheme="minorHAnsi"/>
-                <w:b/>
-                <w:szCs w:val="24"/>
-              </w:rPr>
-              <w:t xml:space="preserve"> eth0 300</w:t>
+              <w:t>vconfig add eth0 300</w:t>
             </w:r>
           </w:p>
           <w:p>
@@ -9539,25 +9042,7 @@
                 <w:b/>
                 <w:szCs w:val="24"/>
               </w:rPr>
-              <w:t xml:space="preserve">brctl </w:t>
-            </w:r>
-            <w:proofErr w:type="spellStart"/>
-            <w:r>
-              <w:rPr>
-                <w:rFonts w:cstheme="minorHAnsi"/>
-                <w:b/>
-                <w:szCs w:val="24"/>
-              </w:rPr>
-              <w:t>addbr</w:t>
-            </w:r>
-            <w:proofErr w:type="spellEnd"/>
-            <w:r>
-              <w:rPr>
-                <w:rFonts w:cstheme="minorHAnsi"/>
-                <w:b/>
-                <w:szCs w:val="24"/>
-              </w:rPr>
-              <w:t xml:space="preserve"> vs300</w:t>
+              <w:t>brctl addbr vs300</w:t>
             </w:r>
           </w:p>
           <w:p>
@@ -9574,25 +9059,7 @@
                 <w:b/>
                 <w:szCs w:val="24"/>
               </w:rPr>
-              <w:t xml:space="preserve">brctl </w:t>
-            </w:r>
-            <w:proofErr w:type="spellStart"/>
-            <w:r>
-              <w:rPr>
-                <w:rFonts w:cstheme="minorHAnsi"/>
-                <w:b/>
-                <w:szCs w:val="24"/>
-              </w:rPr>
-              <w:t>addif</w:t>
-            </w:r>
-            <w:proofErr w:type="spellEnd"/>
-            <w:r>
-              <w:rPr>
-                <w:rFonts w:cstheme="minorHAnsi"/>
-                <w:b/>
-                <w:szCs w:val="24"/>
-              </w:rPr>
-              <w:t xml:space="preserve"> vs300 eth0.300</w:t>
+              <w:t>brctl addif vs300 eth0.300</w:t>
             </w:r>
           </w:p>
           <w:p>
@@ -9609,25 +9076,7 @@
                 <w:b/>
                 <w:szCs w:val="24"/>
               </w:rPr>
-              <w:t xml:space="preserve">brctl </w:t>
-            </w:r>
-            <w:proofErr w:type="spellStart"/>
-            <w:r>
-              <w:rPr>
-                <w:rFonts w:cstheme="minorHAnsi"/>
-                <w:b/>
-                <w:szCs w:val="24"/>
-              </w:rPr>
-              <w:t>addif</w:t>
-            </w:r>
-            <w:proofErr w:type="spellEnd"/>
-            <w:r>
-              <w:rPr>
-                <w:rFonts w:cstheme="minorHAnsi"/>
-                <w:b/>
-                <w:szCs w:val="24"/>
-              </w:rPr>
-              <w:t xml:space="preserve"> vs300 eth2</w:t>
+              <w:t>brctl addif vs300 eth2</w:t>
             </w:r>
           </w:p>
           <w:p>
@@ -9644,25 +9093,7 @@
                 <w:b/>
                 <w:szCs w:val="24"/>
               </w:rPr>
-              <w:t xml:space="preserve">brctl </w:t>
-            </w:r>
-            <w:proofErr w:type="spellStart"/>
-            <w:r>
-              <w:rPr>
-                <w:rFonts w:cstheme="minorHAnsi"/>
-                <w:b/>
-                <w:szCs w:val="24"/>
-              </w:rPr>
-              <w:t>addif</w:t>
-            </w:r>
-            <w:proofErr w:type="spellEnd"/>
-            <w:r>
-              <w:rPr>
-                <w:rFonts w:cstheme="minorHAnsi"/>
-                <w:b/>
-                <w:szCs w:val="24"/>
-              </w:rPr>
-              <w:t xml:space="preserve"> vs300 eth3</w:t>
+              <w:t>brctl addif vs300 eth3</w:t>
             </w:r>
           </w:p>
           <w:p>
@@ -9688,12 +9119,14 @@
       <w:pPr>
         <w:rPr>
           <w:rFonts w:cstheme="minorHAnsi"/>
-          <w:szCs w:val="24"/>
-        </w:rPr>
-      </w:pPr>
-      <w:r>
-        <w:rPr>
-          <w:rFonts w:cstheme="minorHAnsi"/>
+          <w:b/>
+          <w:szCs w:val="24"/>
+        </w:rPr>
+      </w:pPr>
+      <w:r>
+        <w:rPr>
+          <w:rFonts w:cstheme="minorHAnsi"/>
+          <w:b/>
           <w:szCs w:val="24"/>
         </w:rPr>
         <w:t>5.3.1</w:t>
@@ -9739,39 +9172,16 @@
       <w:pPr>
         <w:rPr>
           <w:rFonts w:cstheme="minorHAnsi"/>
-          <w:szCs w:val="24"/>
-        </w:rPr>
-      </w:pPr>
-    </w:p>
-    <w:p>
-      <w:pPr>
-        <w:rPr>
-          <w:rFonts w:cstheme="minorHAnsi"/>
-          <w:szCs w:val="24"/>
-        </w:rPr>
-      </w:pPr>
-    </w:p>
-    <w:p>
-      <w:pPr>
-        <w:rPr>
-          <w:rFonts w:cstheme="minorHAnsi"/>
-          <w:szCs w:val="24"/>
-        </w:rPr>
-      </w:pPr>
-    </w:p>
-    <w:p>
-      <w:pPr>
-        <w:rPr>
-          <w:rFonts w:cstheme="minorHAnsi"/>
-          <w:szCs w:val="24"/>
-        </w:rPr>
-      </w:pPr>
-      <w:r>
-        <w:rPr>
-          <w:rFonts w:cstheme="minorHAnsi"/>
-          <w:szCs w:val="24"/>
-        </w:rPr>
-        <w:lastRenderedPageBreak/>
+          <w:b/>
+          <w:szCs w:val="24"/>
+        </w:rPr>
+      </w:pPr>
+      <w:r>
+        <w:rPr>
+          <w:rFonts w:cstheme="minorHAnsi"/>
+          <w:b/>
+          <w:szCs w:val="24"/>
+        </w:rPr>
         <w:t>5.3.2</w:t>
       </w:r>
     </w:p>
@@ -9950,21 +9360,7 @@
           <w:rFonts w:cstheme="minorHAnsi"/>
           <w:szCs w:val="24"/>
         </w:rPr>
-        <w:t xml:space="preserve">r su eth2 con la </w:t>
-      </w:r>
-      <w:r>
-        <w:rPr>
-          <w:rFonts w:cstheme="minorHAnsi"/>
-          <w:szCs w:val="24"/>
-        </w:rPr>
-        <w:t>VLAN</w:t>
-      </w:r>
-      <w:r>
-        <w:rPr>
-          <w:rFonts w:cstheme="minorHAnsi"/>
-          <w:szCs w:val="24"/>
-        </w:rPr>
-        <w:t xml:space="preserve"> 100 de ahí</w:t>
+        <w:t>r su eth2 con la VLAN 100 de ahí</w:t>
       </w:r>
       <w:r>
         <w:rPr>
@@ -9992,12 +9388,14 @@
       <w:pPr>
         <w:rPr>
           <w:rFonts w:cstheme="minorHAnsi"/>
-          <w:szCs w:val="24"/>
-        </w:rPr>
-      </w:pPr>
-      <w:r>
-        <w:rPr>
-          <w:rFonts w:cstheme="minorHAnsi"/>
+          <w:b/>
+          <w:szCs w:val="24"/>
+        </w:rPr>
+      </w:pPr>
+      <w:r>
+        <w:rPr>
+          <w:rFonts w:cstheme="minorHAnsi"/>
+          <w:b/>
           <w:szCs w:val="24"/>
         </w:rPr>
         <w:t>5.3.3</w:t>
@@ -10043,22 +9441,17 @@
       <w:pPr>
         <w:rPr>
           <w:rFonts w:cstheme="minorHAnsi"/>
-          <w:szCs w:val="24"/>
-        </w:rPr>
-      </w:pPr>
-      <w:r>
-        <w:rPr>
-          <w:rFonts w:cstheme="minorHAnsi"/>
-          <w:szCs w:val="24"/>
-        </w:rPr>
-        <w:t>5</w:t>
-      </w:r>
-      <w:r>
-        <w:rPr>
-          <w:rFonts w:cstheme="minorHAnsi"/>
-          <w:szCs w:val="24"/>
-        </w:rPr>
-        <w:t>.3.4</w:t>
+          <w:b/>
+          <w:szCs w:val="24"/>
+        </w:rPr>
+      </w:pPr>
+      <w:r>
+        <w:rPr>
+          <w:rFonts w:cstheme="minorHAnsi"/>
+          <w:b/>
+          <w:szCs w:val="24"/>
+        </w:rPr>
+        <w:t>5.3.4</w:t>
       </w:r>
     </w:p>
     <w:p>
@@ -10122,12 +9515,14 @@
       <w:pPr>
         <w:rPr>
           <w:rFonts w:cstheme="minorHAnsi"/>
-          <w:szCs w:val="24"/>
-        </w:rPr>
-      </w:pPr>
-      <w:r>
-        <w:rPr>
-          <w:rFonts w:cstheme="minorHAnsi"/>
+          <w:b/>
+          <w:szCs w:val="24"/>
+        </w:rPr>
+      </w:pPr>
+      <w:r>
+        <w:rPr>
+          <w:rFonts w:cstheme="minorHAnsi"/>
+          <w:b/>
           <w:szCs w:val="24"/>
         </w:rPr>
         <w:t>5.3.5</w:t>
@@ -10175,6 +9570,34 @@
         <w:rPr>
           <w:rFonts w:cstheme="minorHAnsi"/>
           <w:szCs w:val="24"/>
+        </w:rPr>
+      </w:pPr>
+    </w:p>
+    <w:p>
+      <w:pPr>
+        <w:autoSpaceDE w:val="0"/>
+        <w:autoSpaceDN w:val="0"/>
+        <w:adjustRightInd w:val="0"/>
+        <w:spacing w:after="0" w:line="240" w:lineRule="auto"/>
+        <w:rPr>
+          <w:rFonts w:cstheme="minorHAnsi"/>
+          <w:noProof/>
+          <w:szCs w:val="24"/>
+          <w:lang w:eastAsia="es-ES_tradnl"/>
+        </w:rPr>
+      </w:pPr>
+    </w:p>
+    <w:p>
+      <w:pPr>
+        <w:autoSpaceDE w:val="0"/>
+        <w:autoSpaceDN w:val="0"/>
+        <w:adjustRightInd w:val="0"/>
+        <w:spacing w:after="0" w:line="240" w:lineRule="auto"/>
+        <w:rPr>
+          <w:rFonts w:cstheme="minorHAnsi"/>
+          <w:noProof/>
+          <w:szCs w:val="24"/>
+          <w:lang w:eastAsia="es-ES_tradnl"/>
         </w:rPr>
       </w:pPr>
     </w:p>
@@ -10212,7 +9635,7 @@
                     <pic:cNvPicPr/>
                   </pic:nvPicPr>
                   <pic:blipFill>
-                    <a:blip r:embed="rId32">
+                    <a:blip r:embed="rId35">
                       <a:extLst>
                         <a:ext uri="{28A0092B-C50C-407E-A947-70E740481C1C}">
                           <a14:useLocalDpi xmlns:a14="http://schemas.microsoft.com/office/drawing/2010/main" val="0"/>
@@ -10237,6 +9660,113 @@
             </a:graphic>
           </wp:inline>
         </w:drawing>
+      </w:r>
+    </w:p>
+    <w:p>
+      <w:pPr>
+        <w:autoSpaceDE w:val="0"/>
+        <w:autoSpaceDN w:val="0"/>
+        <w:adjustRightInd w:val="0"/>
+        <w:spacing w:after="0" w:line="240" w:lineRule="auto"/>
+        <w:rPr>
+          <w:rFonts w:cstheme="minorHAnsi"/>
+          <w:szCs w:val="24"/>
+        </w:rPr>
+      </w:pPr>
+    </w:p>
+    <w:p>
+      <w:pPr>
+        <w:autoSpaceDE w:val="0"/>
+        <w:autoSpaceDN w:val="0"/>
+        <w:adjustRightInd w:val="0"/>
+        <w:spacing w:after="0" w:line="240" w:lineRule="auto"/>
+        <w:rPr>
+          <w:rFonts w:cstheme="minorHAnsi"/>
+          <w:szCs w:val="24"/>
+        </w:rPr>
+      </w:pPr>
+    </w:p>
+    <w:p>
+      <w:pPr>
+        <w:autoSpaceDE w:val="0"/>
+        <w:autoSpaceDN w:val="0"/>
+        <w:adjustRightInd w:val="0"/>
+        <w:spacing w:after="0" w:line="240" w:lineRule="auto"/>
+        <w:rPr>
+          <w:rFonts w:cstheme="minorHAnsi"/>
+          <w:szCs w:val="24"/>
+        </w:rPr>
+      </w:pPr>
+    </w:p>
+    <w:p>
+      <w:pPr>
+        <w:autoSpaceDE w:val="0"/>
+        <w:autoSpaceDN w:val="0"/>
+        <w:adjustRightInd w:val="0"/>
+        <w:spacing w:after="0" w:line="240" w:lineRule="auto"/>
+        <w:rPr>
+          <w:rFonts w:cstheme="minorHAnsi"/>
+          <w:szCs w:val="24"/>
+        </w:rPr>
+      </w:pPr>
+    </w:p>
+    <w:p>
+      <w:pPr>
+        <w:autoSpaceDE w:val="0"/>
+        <w:autoSpaceDN w:val="0"/>
+        <w:adjustRightInd w:val="0"/>
+        <w:spacing w:after="0" w:line="240" w:lineRule="auto"/>
+        <w:rPr>
+          <w:rFonts w:cstheme="minorHAnsi"/>
+          <w:szCs w:val="24"/>
+        </w:rPr>
+      </w:pPr>
+      <w:r>
+        <w:rPr>
+          <w:rFonts w:cstheme="minorHAnsi"/>
+          <w:szCs w:val="24"/>
+        </w:rPr>
+        <w:t>Prá</w:t>
+      </w:r>
+      <w:bookmarkStart w:id="0" w:name="_GoBack"/>
+      <w:bookmarkEnd w:id="0"/>
+      <w:r>
+        <w:rPr>
+          <w:rFonts w:cstheme="minorHAnsi"/>
+          <w:szCs w:val="24"/>
+        </w:rPr>
+        <w:t>ctica también en :</w:t>
+      </w:r>
+    </w:p>
+    <w:p>
+      <w:pPr>
+        <w:autoSpaceDE w:val="0"/>
+        <w:autoSpaceDN w:val="0"/>
+        <w:adjustRightInd w:val="0"/>
+        <w:spacing w:after="0" w:line="240" w:lineRule="auto"/>
+        <w:rPr>
+          <w:rFonts w:cstheme="minorHAnsi"/>
+          <w:szCs w:val="24"/>
+        </w:rPr>
+      </w:pPr>
+    </w:p>
+    <w:p>
+      <w:pPr>
+        <w:autoSpaceDE w:val="0"/>
+        <w:autoSpaceDN w:val="0"/>
+        <w:adjustRightInd w:val="0"/>
+        <w:spacing w:after="0" w:line="240" w:lineRule="auto"/>
+        <w:rPr>
+          <w:rFonts w:cstheme="minorHAnsi"/>
+          <w:szCs w:val="24"/>
+        </w:rPr>
+      </w:pPr>
+      <w:r>
+        <w:rPr>
+          <w:rFonts w:cstheme="minorHAnsi"/>
+          <w:szCs w:val="24"/>
+        </w:rPr>
+        <w:t>https://github.com/imorenoma/practica1-st</w:t>
       </w:r>
     </w:p>
     <w:sectPr>
@@ -10788,37 +10318,6 @@
   <w:docParts>
     <w:docPart>
       <w:docPartPr>
-        <w:name w:val="EFC5BD528BD0467F9A6C3AEACB9428F3"/>
-        <w:category>
-          <w:name w:val="General"/>
-          <w:gallery w:val="placeholder"/>
-        </w:category>
-        <w:types>
-          <w:type w:val="bbPlcHdr"/>
-        </w:types>
-        <w:behaviors>
-          <w:behavior w:val="content"/>
-        </w:behaviors>
-        <w:guid w:val="{D83FDAAC-8533-4A3D-ABAE-2ECEBD40274D}"/>
-      </w:docPartPr>
-      <w:docPartBody>
-        <w:p>
-          <w:pPr>
-            <w:pStyle w:val="EFC5BD528BD0467F9A6C3AEACB9428F3"/>
-          </w:pPr>
-          <w:r>
-            <w:rPr>
-              <w:rFonts w:asciiTheme="majorHAnsi" w:eastAsiaTheme="majorEastAsia" w:hAnsiTheme="majorHAnsi" w:cstheme="majorBidi"/>
-              <w:caps/>
-              <w:lang w:val="es-ES"/>
-            </w:rPr>
-            <w:t>[Escriba el nombre de la compañía]</w:t>
-          </w:r>
-        </w:p>
-      </w:docPartBody>
-    </w:docPart>
-    <w:docPart>
-      <w:docPartPr>
         <w:name w:val="93297B000AE543958535D8DAD549B486"/>
         <w:category>
           <w:name w:val="General"/>
@@ -10881,37 +10380,6 @@
         </w:p>
       </w:docPartBody>
     </w:docPart>
-    <w:docPart>
-      <w:docPartPr>
-        <w:name w:val="37E2D1774D43430DA21D84FD32D50E3F"/>
-        <w:category>
-          <w:name w:val="General"/>
-          <w:gallery w:val="placeholder"/>
-        </w:category>
-        <w:types>
-          <w:type w:val="bbPlcHdr"/>
-        </w:types>
-        <w:behaviors>
-          <w:behavior w:val="content"/>
-        </w:behaviors>
-        <w:guid w:val="{716ED13F-D9B0-4CC2-BDDD-0FB8D3F39D81}"/>
-      </w:docPartPr>
-      <w:docPartBody>
-        <w:p>
-          <w:pPr>
-            <w:pStyle w:val="37E2D1774D43430DA21D84FD32D50E3F"/>
-          </w:pPr>
-          <w:r>
-            <w:rPr>
-              <w:b/>
-              <w:bCs/>
-              <w:lang w:val="es-ES"/>
-            </w:rPr>
-            <w:t>[Escriba el nombre del autor]</w:t>
-          </w:r>
-        </w:p>
-      </w:docPartBody>
-    </w:docPart>
   </w:docParts>
 </w:glossaryDocument>
 </file>
@@ -10946,6 +10414,13 @@
     <w:pitch w:val="variable"/>
     <w:sig w:usb0="E00006FF" w:usb1="400004FF" w:usb2="00000000" w:usb3="00000000" w:csb0="0000019F" w:csb1="00000000"/>
   </w:font>
+  <w:font w:name="Wingdings">
+    <w:panose1 w:val="05000000000000000000"/>
+    <w:charset w:val="02"/>
+    <w:family w:val="auto"/>
+    <w:pitch w:val="variable"/>
+    <w:sig w:usb0="00000000" w:usb1="10000000" w:usb2="00000000" w:usb3="00000000" w:csb0="80000000" w:csb1="00000000"/>
+  </w:font>
   <w:font w:name="LiberationSerif">
     <w:panose1 w:val="00000000000000000000"/>
     <w:charset w:val="00"/>
@@ -10953,13 +10428,6 @@
     <w:notTrueType/>
     <w:pitch w:val="default"/>
     <w:sig w:usb0="00000003" w:usb1="00000000" w:usb2="00000000" w:usb3="00000000" w:csb0="00000001" w:csb1="00000000"/>
-  </w:font>
-  <w:font w:name="Wingdings">
-    <w:panose1 w:val="05000000000000000000"/>
-    <w:charset w:val="02"/>
-    <w:family w:val="auto"/>
-    <w:pitch w:val="variable"/>
-    <w:sig w:usb0="00000000" w:usb1="10000000" w:usb2="00000000" w:usb3="00000000" w:csb0="80000000" w:csb1="00000000"/>
   </w:font>
 </w:fonts>
 </file>
@@ -10981,7 +10449,9 @@
     <w:rsidRoot w:val="00E75146"/>
     <w:rsid w:val="00673A72"/>
     <w:rsid w:val="006D1AC1"/>
+    <w:rsid w:val="00746837"/>
     <w:rsid w:val="00973881"/>
+    <w:rsid w:val="00B111C0"/>
     <w:rsid w:val="00B340EE"/>
     <w:rsid w:val="00E75146"/>
   </w:rsids>

</xml_diff>